<commit_message>
expanding do file to add new vars, age groups below 65, and adding weights.
</commit_message>
<xml_diff>
--- a/paper/carib_hisp_immigrant_comp.docx
+++ b/paper/carib_hisp_immigrant_comp.docx
@@ -330,6 +330,16 @@
       <w:bookmarkEnd w:id="5"/>
       <w:r>
         <w:t>Discussion</w:t>
+      </w:r>
+      <w:r>
+        <w:t xml:space="preserve"> </w:t>
+      </w:r>
+      <w:r>
+        <w:rPr>
+          <w:b/>
+          <w:bCs/>
+        </w:rPr>
+        <w:t>TODO: rewrite this based on results</w:t>
       </w:r>
     </w:p>
     <w:p>
@@ -857,6 +867,9 @@
     <w:p>
       <w:pPr>
         <w:pStyle w:val="Bibliography"/>
+        <w:rPr>
+          <w:lang w:val="es-ES"/>
+        </w:rPr>
       </w:pPr>
       <w:bookmarkStart w:id="24" w:name="ref-kritz_international_1992"/>
       <w:bookmarkEnd w:id="23"/>
@@ -871,7 +884,77 @@
         <w:t>International Migration Systems : A Global Approach</w:t>
       </w:r>
       <w:r>
-        <w:t>. Seminar on International Migration Systems. Oxford: Clarendon Press.</w:t>
+        <w:t xml:space="preserve">. </w:t>
+      </w:r>
+      <w:proofErr w:type="spellStart"/>
+      <w:r>
+        <w:rPr>
+          <w:lang w:val="es-ES"/>
+        </w:rPr>
+        <w:t>Seminar</w:t>
+      </w:r>
+      <w:proofErr w:type="spellEnd"/>
+      <w:r>
+        <w:rPr>
+          <w:lang w:val="es-ES"/>
+        </w:rPr>
+        <w:t xml:space="preserve"> </w:t>
+      </w:r>
+      <w:proofErr w:type="spellStart"/>
+      <w:r>
+        <w:rPr>
+          <w:lang w:val="es-ES"/>
+        </w:rPr>
+        <w:t>on</w:t>
+      </w:r>
+      <w:proofErr w:type="spellEnd"/>
+      <w:r>
+        <w:rPr>
+          <w:lang w:val="es-ES"/>
+        </w:rPr>
+        <w:t xml:space="preserve"> International </w:t>
+      </w:r>
+      <w:proofErr w:type="spellStart"/>
+      <w:r>
+        <w:rPr>
+          <w:lang w:val="es-ES"/>
+        </w:rPr>
+        <w:t>Migration</w:t>
+      </w:r>
+      <w:proofErr w:type="spellEnd"/>
+      <w:r>
+        <w:rPr>
+          <w:lang w:val="es-ES"/>
+        </w:rPr>
+        <w:t xml:space="preserve"> </w:t>
+      </w:r>
+      <w:proofErr w:type="spellStart"/>
+      <w:r>
+        <w:rPr>
+          <w:lang w:val="es-ES"/>
+        </w:rPr>
+        <w:t>Systems</w:t>
+      </w:r>
+      <w:proofErr w:type="spellEnd"/>
+      <w:r>
+        <w:rPr>
+          <w:lang w:val="es-ES"/>
+        </w:rPr>
+        <w:t xml:space="preserve">. Oxford: Clarendon </w:t>
+      </w:r>
+      <w:proofErr w:type="spellStart"/>
+      <w:r>
+        <w:rPr>
+          <w:lang w:val="es-ES"/>
+        </w:rPr>
+        <w:t>Press</w:t>
+      </w:r>
+      <w:proofErr w:type="spellEnd"/>
+      <w:r>
+        <w:rPr>
+          <w:lang w:val="es-ES"/>
+        </w:rPr>
+        <w:t>.</w:t>
       </w:r>
     </w:p>
     <w:p>
@@ -883,8 +966,19 @@
       </w:pPr>
       <w:bookmarkStart w:id="25" w:name="ref-larotta_silva_determinantes_2019"/>
       <w:bookmarkEnd w:id="24"/>
-      <w:r>
-        <w:t xml:space="preserve">Larotta Silva, Sonia Patricia. </w:t>
+      <w:proofErr w:type="spellStart"/>
+      <w:r>
+        <w:rPr>
+          <w:lang w:val="es-ES"/>
+        </w:rPr>
+        <w:t>Larotta</w:t>
+      </w:r>
+      <w:proofErr w:type="spellEnd"/>
+      <w:r>
+        <w:rPr>
+          <w:lang w:val="es-ES"/>
+        </w:rPr>
+        <w:t xml:space="preserve"> Silva, Sonia Patricia. </w:t>
       </w:r>
       <w:r>
         <w:rPr>

</xml_diff>

<commit_message>
outputting all tables to excel
</commit_message>
<xml_diff>
--- a/paper/carib_hisp_immigrant_comp.docx
+++ b/paper/carib_hisp_immigrant_comp.docx
@@ -147,7 +147,7 @@
         <w:pStyle w:val="Date"/>
       </w:pPr>
       <w:r>
-        <w:t xml:space="preserve">2025-01-21</w:t>
+        <w:t xml:space="preserve">2025-01-28</w:t>
       </w:r>
     </w:p>
     <w:p>
@@ -2657,49 +2657,7 @@
           <w:b/>
           <w:bCs/>
         </w:rPr>
-        <w:t xml:space="preserve">TODO:</w:t>
-      </w:r>
-      <w:r>
-        <w:t xml:space="preserve"> </w:t>
-      </w:r>
-      <w:r>
-        <w:t xml:space="preserve">Identify which migrant groups moved to the US at the youngest</w:t>
-      </w:r>
-      <w:r>
-        <w:t xml:space="preserve"> </w:t>
-      </w:r>
-      <w:r>
-        <w:t xml:space="preserve">ages comparatively Variations in migration motivations and experiences</w:t>
-      </w:r>
-      <w:r>
-        <w:t xml:space="preserve"> </w:t>
-      </w:r>
-      <w:r>
-        <w:t xml:space="preserve">Disparities in socioeconomic outcomes and integration patterns Unique</w:t>
-      </w:r>
-      <w:r>
-        <w:t xml:space="preserve"> </w:t>
-      </w:r>
-      <w:r>
-        <w:t xml:space="preserve">challenges faced by specific national groups</w:t>
-      </w:r>
-    </w:p>
-    <w:p>
-      <w:pPr>
-        <w:pStyle w:val="BodyText"/>
-      </w:pPr>
-      <w:r>
-        <w:rPr>
-          <w:b/>
-          <w:bCs/>
-        </w:rPr>
-        <w:t xml:space="preserve">TODO:</w:t>
-      </w:r>
-      <w:r>
-        <w:t xml:space="preserve"> </w:t>
-      </w:r>
-      <w:r>
-        <w:t xml:space="preserve">Questions to answer:</w:t>
+        <w:t xml:space="preserve">Table 1 observations:</w:t>
       </w:r>
     </w:p>
     <w:p>
@@ -2710,13 +2668,25 @@
         </w:numPr>
       </w:pPr>
       <w:r>
-        <w:t xml:space="preserve">Which countries send the most skilled workers, which have the most</w:t>
-      </w:r>
-      <w:r>
-        <w:t xml:space="preserve"> </w:t>
-      </w:r>
-      <w:r>
-        <w:t xml:space="preserve">educated people?</w:t>
+        <w:rPr>
+          <w:b/>
+          <w:bCs/>
+        </w:rPr>
+        <w:t xml:space="preserve">Mexico has the highest percentage of migrants to the U.S. at</w:t>
+      </w:r>
+      <w:r>
+        <w:rPr>
+          <w:b/>
+          <w:bCs/>
+        </w:rPr>
+        <w:t xml:space="preserve"> </w:t>
+      </w:r>
+      <w:r>
+        <w:rPr>
+          <w:b/>
+          <w:bCs/>
+        </w:rPr>
+        <w:t xml:space="preserve">43.99%.</w:t>
       </w:r>
     </w:p>
     <w:p>
@@ -2727,13 +2697,13 @@
         </w:numPr>
       </w:pPr>
       <w:r>
-        <w:t xml:space="preserve">Differences in age, gender, and education levels among various</w:t>
-      </w:r>
-      <w:r>
-        <w:t xml:space="preserve"> </w:t>
-      </w:r>
-      <w:r>
-        <w:t xml:space="preserve">national groups</w:t>
+        <w:t xml:space="preserve">Haiti has the lowest percentage of migrants at 0.04%, indicating</w:t>
+      </w:r>
+      <w:r>
+        <w:t xml:space="preserve"> </w:t>
+      </w:r>
+      <w:r>
+        <w:t xml:space="preserve">limited migration compared to other countries in the dataset.</w:t>
       </w:r>
     </w:p>
     <w:p>
@@ -2744,13 +2714,11 @@
         </w:numPr>
       </w:pPr>
       <w:r>
-        <w:t xml:space="preserve">Geographic distribution and settlement patterns within the United</w:t>
-      </w:r>
-      <w:r>
-        <w:t xml:space="preserve"> </w:t>
-      </w:r>
-      <w:r>
-        <w:t xml:space="preserve">States</w:t>
+        <w:rPr>
+          <w:b/>
+          <w:bCs/>
+        </w:rPr>
+        <w:t xml:space="preserve">Our four countries of interest are the biggest migrant groups</w:t>
       </w:r>
     </w:p>
     <w:p>
@@ -2761,7 +2729,25 @@
         </w:numPr>
       </w:pPr>
       <w:r>
-        <w:t xml:space="preserve">Healthcare access and outcomes Housing conditions</w:t>
+        <w:rPr>
+          <w:b/>
+          <w:bCs/>
+        </w:rPr>
+        <w:t xml:space="preserve">Puerto Rico leads with a GDP per capita of $36,779, which is much</w:t>
+      </w:r>
+      <w:r>
+        <w:rPr>
+          <w:b/>
+          <w:bCs/>
+        </w:rPr>
+        <w:t xml:space="preserve"> </w:t>
+      </w:r>
+      <w:r>
+        <w:rPr>
+          <w:b/>
+          <w:bCs/>
+        </w:rPr>
+        <w:t xml:space="preserve">higher than other countries in the dataset.</w:t>
       </w:r>
     </w:p>
     <w:p>
@@ -2772,171 +2758,422 @@
         </w:numPr>
       </w:pPr>
       <w:r>
-        <w:t xml:space="preserve">Who are the people who choose to stay, and why do they stay?</w:t>
-      </w:r>
-    </w:p>
-    <w:bookmarkStart w:id="27" w:name="hispanic-migrants-in-the-united-states"/>
-    <w:p>
-      <w:pPr>
-        <w:pStyle w:val="Heading3"/>
-      </w:pPr>
-      <w:r>
-        <w:t xml:space="preserve">Hispanic Migrants in the United States</w:t>
-      </w:r>
-    </w:p>
-    <w:p>
-      <w:pPr>
-        <w:pStyle w:val="FirstParagraph"/>
-      </w:pPr>
-      <w:r>
-        <w:t xml:space="preserve">Table 1 presents sociodemographics of migrants from these countries</w:t>
-      </w:r>
-      <w:r>
-        <w:t xml:space="preserve"> </w:t>
-      </w:r>
-      <w:r>
-        <w:t xml:space="preserve">living in the U.S.</w:t>
-      </w:r>
-    </w:p>
-    <w:p>
-      <w:pPr>
-        <w:pStyle w:val="BodyText"/>
-      </w:pPr>
-      <w:r>
-        <w:t xml:space="preserve">Things to talk about:</w:t>
+        <w:t xml:space="preserve">Haiti has the lowest GDP per capita at $1,705</w:t>
       </w:r>
     </w:p>
     <w:p>
       <w:pPr>
         <w:numPr>
           <w:ilvl w:val="0"/>
+          <w:numId w:val="1001"/>
+        </w:numPr>
+      </w:pPr>
+      <w:r>
+        <w:t xml:space="preserve">Haiti had an extremely high infant mortality rate of 237.19 deaths</w:t>
+      </w:r>
+      <w:r>
+        <w:t xml:space="preserve"> </w:t>
+      </w:r>
+      <w:r>
+        <w:t xml:space="preserve">per 1,000 live births in 1950</w:t>
+      </w:r>
+    </w:p>
+    <w:p>
+      <w:pPr>
+        <w:numPr>
+          <w:ilvl w:val="0"/>
+          <w:numId w:val="1001"/>
+        </w:numPr>
+      </w:pPr>
+      <w:r>
+        <w:t xml:space="preserve">Panama had the lowest rate in 1950 at 53.02 deaths per 1,000</w:t>
+      </w:r>
+    </w:p>
+    <w:p>
+      <w:pPr>
+        <w:numPr>
+          <w:ilvl w:val="0"/>
+          <w:numId w:val="1001"/>
+        </w:numPr>
+      </w:pPr>
+      <w:r>
+        <w:t xml:space="preserve">Haiti remains the highest in 2019 with a rate of 53.03 deaths per</w:t>
+      </w:r>
+      <w:r>
+        <w:t xml:space="preserve"> </w:t>
+      </w:r>
+      <w:r>
+        <w:t xml:space="preserve">1,000</w:t>
+      </w:r>
+    </w:p>
+    <w:p>
+      <w:pPr>
+        <w:numPr>
+          <w:ilvl w:val="0"/>
+          <w:numId w:val="1001"/>
+        </w:numPr>
+      </w:pPr>
+      <w:r>
+        <w:rPr>
+          <w:b/>
+          <w:bCs/>
+        </w:rPr>
+        <w:t xml:space="preserve">The Dominican Republic has the lowest infant mortality rate in</w:t>
+      </w:r>
+      <w:r>
+        <w:rPr>
+          <w:b/>
+          <w:bCs/>
+        </w:rPr>
+        <w:t xml:space="preserve"> </w:t>
+      </w:r>
+      <w:r>
+        <w:rPr>
+          <w:b/>
+          <w:bCs/>
+        </w:rPr>
+        <w:t xml:space="preserve">2019 at just 4.14 deaths per 1,000</w:t>
+      </w:r>
+    </w:p>
+    <w:p>
+      <w:pPr>
+        <w:numPr>
+          <w:ilvl w:val="0"/>
+          <w:numId w:val="1001"/>
+        </w:numPr>
+      </w:pPr>
+      <w:r>
+        <w:t xml:space="preserve">Costa Rica (24.52 years) and Chile (24.57 years) have relatively</w:t>
+      </w:r>
+      <w:r>
+        <w:t xml:space="preserve"> </w:t>
+      </w:r>
+      <w:r>
+        <w:t xml:space="preserve">high life expectancy at age 60</w:t>
+      </w:r>
+    </w:p>
+    <w:p>
+      <w:pPr>
+        <w:numPr>
+          <w:ilvl w:val="0"/>
+          <w:numId w:val="1001"/>
+        </w:numPr>
+      </w:pPr>
+      <w:r>
+        <w:t xml:space="preserve">Haiti has the lowest life expectancy at age 60</w:t>
+      </w:r>
+    </w:p>
+    <w:p>
+      <w:pPr>
+        <w:numPr>
+          <w:ilvl w:val="0"/>
+          <w:numId w:val="1001"/>
+        </w:numPr>
+      </w:pPr>
+      <w:r>
+        <w:rPr>
+          <w:b/>
+          <w:bCs/>
+        </w:rPr>
+        <w:t xml:space="preserve">Of our four countries:</w:t>
+      </w:r>
+    </w:p>
+    <w:p>
+      <w:pPr>
+        <w:numPr>
+          <w:ilvl w:val="1"/>
           <w:numId w:val="1002"/>
         </w:numPr>
       </w:pPr>
       <w:r>
-        <w:t xml:space="preserve">Which migrant groups are most educated and likely to acculturate?</w:t>
-      </w:r>
-    </w:p>
-    <w:p>
-      <w:pPr>
+        <w:rPr>
+          <w:b/>
+          <w:bCs/>
+        </w:rPr>
+        <w:t xml:space="preserve">Mexico contributes the largest number of migrants and has a</w:t>
+      </w:r>
+      <w:r>
+        <w:rPr>
+          <w:b/>
+          <w:bCs/>
+        </w:rPr>
+        <w:t xml:space="preserve"> </w:t>
+      </w:r>
+      <w:r>
+        <w:rPr>
+          <w:b/>
+          <w:bCs/>
+        </w:rPr>
+        <w:t xml:space="preserve">relatively high GDP per capita ($13,790) but also a higher</w:t>
+      </w:r>
+      <w:r>
+        <w:rPr>
+          <w:b/>
+          <w:bCs/>
+        </w:rPr>
+        <w:t xml:space="preserve"> </w:t>
+      </w:r>
+      <w:r>
+        <w:rPr>
+          <w:b/>
+          <w:bCs/>
+        </w:rPr>
+        <w:t xml:space="preserve">infant mortality rate in 2019 (10.79) compared to countries like</w:t>
+      </w:r>
+      <w:r>
+        <w:rPr>
+          <w:b/>
+          <w:bCs/>
+        </w:rPr>
+        <w:t xml:space="preserve"> </w:t>
+      </w:r>
+      <w:r>
+        <w:rPr>
+          <w:b/>
+          <w:bCs/>
+        </w:rPr>
+        <w:t xml:space="preserve">Cuba (4.89).</w:t>
+      </w:r>
+    </w:p>
+    <w:p>
+      <w:pPr>
+        <w:numPr>
+          <w:ilvl w:val="1"/>
+          <w:numId w:val="1002"/>
+        </w:numPr>
+      </w:pPr>
+      <w:r>
+        <w:rPr>
+          <w:b/>
+          <w:bCs/>
+        </w:rPr>
+        <w:t xml:space="preserve">The Dominican Republic has the lowest number of migrants (only</w:t>
+      </w:r>
+      <w:r>
+        <w:rPr>
+          <w:b/>
+          <w:bCs/>
+        </w:rPr>
+        <w:t xml:space="preserve"> </w:t>
+      </w:r>
+      <w:r>
+        <w:rPr>
+          <w:b/>
+          <w:bCs/>
+        </w:rPr>
+        <w:t xml:space="preserve">6.04% of the total).</w:t>
+      </w:r>
+    </w:p>
+    <w:p>
+      <w:pPr>
+        <w:numPr>
+          <w:ilvl w:val="1"/>
+          <w:numId w:val="1002"/>
+        </w:numPr>
+      </w:pPr>
+      <w:r>
+        <w:rPr>
+          <w:b/>
+          <w:bCs/>
+        </w:rPr>
+        <w:t xml:space="preserve">Cuba has the lowest GDP per capita at $9,605</w:t>
+      </w:r>
+    </w:p>
+    <w:p>
+      <w:pPr>
+        <w:numPr>
+          <w:ilvl w:val="1"/>
+          <w:numId w:val="1002"/>
+        </w:numPr>
+      </w:pPr>
+      <w:r>
+        <w:rPr>
+          <w:b/>
+          <w:bCs/>
+        </w:rPr>
+        <w:t xml:space="preserve">Mexico has the highest infant mortality rate</w:t>
+      </w:r>
+    </w:p>
+    <w:p>
+      <w:pPr>
+        <w:numPr>
+          <w:ilvl w:val="1"/>
+          <w:numId w:val="1002"/>
+        </w:numPr>
+      </w:pPr>
+      <w:r>
+        <w:t xml:space="preserve">Cuba has the lowest life expectancy at age 60 (21.57 years) even</w:t>
+      </w:r>
+      <w:r>
+        <w:t xml:space="preserve"> </w:t>
+      </w:r>
+      <w:r>
+        <w:t xml:space="preserve">though it has a relatively low IMR</w:t>
+      </w:r>
+    </w:p>
+    <w:p>
+      <w:pPr>
+        <w:numPr>
+          <w:ilvl w:val="0"/>
+          <w:numId w:val="1001"/>
+        </w:numPr>
+      </w:pPr>
+      <w:r>
+        <w:t xml:space="preserve">Central American Countries:</w:t>
+      </w:r>
+    </w:p>
+    <w:p>
+      <w:pPr>
+        <w:pStyle w:val="Compact"/>
         <w:numPr>
           <w:ilvl w:val="1"/>
           <w:numId w:val="1003"/>
         </w:numPr>
       </w:pPr>
       <w:r>
-        <w:t xml:space="preserve">most/least likely to have a university degree</w:t>
+        <w:t xml:space="preserve">These countries have lower GDP per capita and higher infant</w:t>
+      </w:r>
+      <w:r>
+        <w:t xml:space="preserve"> </w:t>
+      </w:r>
+      <w:r>
+        <w:t xml:space="preserve">mortality rates compared to South American countries.</w:t>
+      </w:r>
+    </w:p>
+    <w:p>
+      <w:pPr>
+        <w:pStyle w:val="FirstParagraph"/>
+      </w:pPr>
+      <w:r>
+        <w:rPr>
+          <w:b/>
+          <w:bCs/>
+        </w:rPr>
+        <w:t xml:space="preserve">TODO:</w:t>
+      </w:r>
+      <w:r>
+        <w:t xml:space="preserve"> </w:t>
+      </w:r>
+      <w:r>
+        <w:t xml:space="preserve">Identify which migrant groups moved to the US at the youngest</w:t>
+      </w:r>
+      <w:r>
+        <w:t xml:space="preserve"> </w:t>
+      </w:r>
+      <w:r>
+        <w:t xml:space="preserve">ages comparatively Variations in migration motivations and experiences</w:t>
+      </w:r>
+      <w:r>
+        <w:t xml:space="preserve"> </w:t>
+      </w:r>
+      <w:r>
+        <w:t xml:space="preserve">Disparities in socioeconomic outcomes and integration patterns Unique</w:t>
+      </w:r>
+      <w:r>
+        <w:t xml:space="preserve"> </w:t>
+      </w:r>
+      <w:r>
+        <w:t xml:space="preserve">challenges faced by specific national groups</w:t>
+      </w:r>
+    </w:p>
+    <w:p>
+      <w:pPr>
+        <w:pStyle w:val="BodyText"/>
+      </w:pPr>
+      <w:r>
+        <w:rPr>
+          <w:b/>
+          <w:bCs/>
+        </w:rPr>
+        <w:t xml:space="preserve">TODO:</w:t>
+      </w:r>
+      <w:r>
+        <w:t xml:space="preserve"> </w:t>
+      </w:r>
+      <w:r>
+        <w:t xml:space="preserve">Questions to answer:</w:t>
       </w:r>
     </w:p>
     <w:p>
       <w:pPr>
         <w:numPr>
-          <w:ilvl w:val="1"/>
-          <w:numId w:val="1003"/>
-        </w:numPr>
-      </w:pPr>
-      <w:r>
-        <w:t xml:space="preserve">most/least likely to have learned English</w:t>
-      </w:r>
-    </w:p>
-    <w:p>
-      <w:pPr>
-        <w:numPr>
-          <w:ilvl w:val="1"/>
-          <w:numId w:val="1003"/>
-        </w:numPr>
-      </w:pPr>
-      <w:r>
-        <w:t xml:space="preserve">most/least likely to become naturalized citizens</w:t>
-      </w:r>
-    </w:p>
-    <w:p>
-      <w:pPr>
-        <w:pStyle w:val="Compact"/>
-        <w:numPr>
-          <w:ilvl w:val="2"/>
+          <w:ilvl w:val="0"/>
           <w:numId w:val="1004"/>
         </w:numPr>
       </w:pPr>
       <w:r>
-        <w:t xml:space="preserve">zoom in on how age at migration impacts these things</w:t>
+        <w:t xml:space="preserve">Which countries send the most skilled workers, which have the most</w:t>
+      </w:r>
+      <w:r>
+        <w:t xml:space="preserve"> </w:t>
+      </w:r>
+      <w:r>
+        <w:t xml:space="preserve">educated people?</w:t>
       </w:r>
     </w:p>
     <w:p>
       <w:pPr>
         <w:numPr>
           <w:ilvl w:val="0"/>
-          <w:numId w:val="1002"/>
+          <w:numId w:val="1004"/>
         </w:numPr>
       </w:pPr>
       <w:r>
-        <w:t xml:space="preserve">Compare these groups to native born and migrants from non-hispanic</w:t>
-      </w:r>
-      <w:r>
-        <w:t xml:space="preserve"> </w:t>
-      </w:r>
-      <w:r>
-        <w:t xml:space="preserve">countries</w:t>
+        <w:t xml:space="preserve">Differences in age, gender, and education levels among various</w:t>
+      </w:r>
+      <w:r>
+        <w:t xml:space="preserve"> </w:t>
+      </w:r>
+      <w:r>
+        <w:t xml:space="preserve">national groups</w:t>
       </w:r>
     </w:p>
     <w:p>
       <w:pPr>
         <w:numPr>
           <w:ilvl w:val="0"/>
-          <w:numId w:val="1002"/>
+          <w:numId w:val="1004"/>
         </w:numPr>
       </w:pPr>
       <w:r>
-        <w:t xml:space="preserve">Which groups are youngest, oldest?</w:t>
+        <w:t xml:space="preserve">Geographic distribution and settlement patterns within the United</w:t>
+      </w:r>
+      <w:r>
+        <w:t xml:space="preserve"> </w:t>
+      </w:r>
+      <w:r>
+        <w:t xml:space="preserve">States</w:t>
       </w:r>
     </w:p>
     <w:p>
       <w:pPr>
         <w:numPr>
           <w:ilvl w:val="0"/>
-          <w:numId w:val="1002"/>
+          <w:numId w:val="1004"/>
         </w:numPr>
       </w:pPr>
       <w:r>
-        <w:t xml:space="preserve">which groups are more likely to report being married?</w:t>
+        <w:t xml:space="preserve">Healthcare access and outcomes Housing conditions</w:t>
       </w:r>
     </w:p>
     <w:p>
       <w:pPr>
         <w:numPr>
           <w:ilvl w:val="0"/>
-          <w:numId w:val="1002"/>
+          <w:numId w:val="1004"/>
         </w:numPr>
       </w:pPr>
       <w:r>
-        <w:t xml:space="preserve">which groups are more likely to have migrated at younger ages,</w:t>
-      </w:r>
-      <w:r>
-        <w:t xml:space="preserve"> </w:t>
-      </w:r>
-      <w:r>
-        <w:t xml:space="preserve">earlier cohorts?</w:t>
-      </w:r>
-    </w:p>
-    <w:p>
-      <w:pPr>
-        <w:numPr>
-          <w:ilvl w:val="0"/>
-          <w:numId w:val="1002"/>
-        </w:numPr>
-      </w:pPr>
-      <w:r>
-        <w:t xml:space="preserve">largest/smallest household size?</w:t>
-      </w:r>
-    </w:p>
-    <w:bookmarkEnd w:id="27"/>
-    <w:bookmarkStart w:id="28" w:name="hispanics-in-their-native-countries"/>
+        <w:t xml:space="preserve">Who are the people who choose to stay, and why do they stay?</w:t>
+      </w:r>
+    </w:p>
+    <w:bookmarkStart w:id="27" w:name="hispanic-migrants-in-the-united-states"/>
     <w:p>
       <w:pPr>
         <w:pStyle w:val="Heading3"/>
       </w:pPr>
       <w:r>
-        <w:t xml:space="preserve">Hispanics in their native Countries</w:t>
+        <w:t xml:space="preserve">Hispanic Migrants in the United States</w:t>
       </w:r>
     </w:p>
     <w:p>
@@ -2944,7 +3181,21 @@
         <w:pStyle w:val="FirstParagraph"/>
       </w:pPr>
       <w:r>
-        <w:t xml:space="preserve">Areas to focus on:</w:t>
+        <w:t xml:space="preserve">Table 1 presents sociodemographics of migrants from these countries</w:t>
+      </w:r>
+      <w:r>
+        <w:t xml:space="preserve"> </w:t>
+      </w:r>
+      <w:r>
+        <w:t xml:space="preserve">living in the U.S.</w:t>
+      </w:r>
+    </w:p>
+    <w:p>
+      <w:pPr>
+        <w:pStyle w:val="BodyText"/>
+      </w:pPr>
+      <w:r>
+        <w:t xml:space="preserve">Things to talk about:</w:t>
       </w:r>
     </w:p>
     <w:p>
@@ -2955,31 +3206,52 @@
         </w:numPr>
       </w:pPr>
       <w:r>
-        <w:t xml:space="preserve">comparing migrant in US directly to their native country</w:t>
-      </w:r>
-      <w:r>
-        <w:t xml:space="preserve"> </w:t>
-      </w:r>
-      <w:r>
-        <w:t xml:space="preserve">counterparts</w:t>
-      </w:r>
-    </w:p>
-    <w:p>
-      <w:pPr>
-        <w:pStyle w:val="Compact"/>
+        <w:t xml:space="preserve">Which migrant groups are most educated and likely to acculturate?</w:t>
+      </w:r>
+    </w:p>
+    <w:p>
+      <w:pPr>
         <w:numPr>
           <w:ilvl w:val="1"/>
           <w:numId w:val="1006"/>
         </w:numPr>
       </w:pPr>
       <w:r>
-        <w:t xml:space="preserve">in the ways we outlined above, except without migration measures</w:t>
-      </w:r>
-      <w:r>
-        <w:t xml:space="preserve"> </w:t>
-      </w:r>
-      <w:r>
-        <w:t xml:space="preserve">(obviously)</w:t>
+        <w:t xml:space="preserve">most/least likely to have a university degree</w:t>
+      </w:r>
+    </w:p>
+    <w:p>
+      <w:pPr>
+        <w:numPr>
+          <w:ilvl w:val="1"/>
+          <w:numId w:val="1006"/>
+        </w:numPr>
+      </w:pPr>
+      <w:r>
+        <w:t xml:space="preserve">most/least likely to have learned English</w:t>
+      </w:r>
+    </w:p>
+    <w:p>
+      <w:pPr>
+        <w:numPr>
+          <w:ilvl w:val="1"/>
+          <w:numId w:val="1006"/>
+        </w:numPr>
+      </w:pPr>
+      <w:r>
+        <w:t xml:space="preserve">most/least likely to become naturalized citizens</w:t>
+      </w:r>
+    </w:p>
+    <w:p>
+      <w:pPr>
+        <w:pStyle w:val="Compact"/>
+        <w:numPr>
+          <w:ilvl w:val="2"/>
+          <w:numId w:val="1007"/>
+        </w:numPr>
+      </w:pPr>
+      <w:r>
+        <w:t xml:space="preserve">zoom in on how age at migration impacts these things</w:t>
       </w:r>
     </w:p>
     <w:p>
@@ -2990,605 +3262,73 @@
         </w:numPr>
       </w:pPr>
       <w:r>
-        <w:t xml:space="preserve">compare men and women to each other</w:t>
-      </w:r>
-    </w:p>
-    <w:bookmarkEnd w:id="28"/>
-    <w:bookmarkEnd w:id="29"/>
-    <w:bookmarkStart w:id="30" w:name="sec-discussion"/>
-    <w:p>
-      <w:pPr>
-        <w:pStyle w:val="Heading2"/>
-      </w:pPr>
-      <w:r>
-        <w:t xml:space="preserve">Discussion</w:t>
-      </w:r>
-    </w:p>
-    <w:p>
-      <w:pPr>
-        <w:pStyle w:val="FirstParagraph"/>
-      </w:pPr>
-      <w:r>
-        <w:t xml:space="preserve">This study will provide a comprehensive sociodemographic comparison of</w:t>
-      </w:r>
-      <w:r>
-        <w:t xml:space="preserve"> </w:t>
-      </w:r>
-      <w:r>
-        <w:t xml:space="preserve">older adult Hispanic populations both in their countries of origin and</w:t>
-      </w:r>
-      <w:r>
-        <w:t xml:space="preserve"> </w:t>
-      </w:r>
-      <w:r>
-        <w:t xml:space="preserve">as immigrants in the United States. The analysis so far reveals</w:t>
-      </w:r>
-      <w:r>
-        <w:t xml:space="preserve"> </w:t>
-      </w:r>
-      <w:r>
-        <w:t xml:space="preserve">significant variations in education levels marital status and migration</w:t>
-      </w:r>
-      <w:r>
-        <w:t xml:space="preserve"> </w:t>
-      </w:r>
-      <w:r>
-        <w:t xml:space="preserve">patterns across different Hispanic subgroups. These findings have</w:t>
-      </w:r>
-      <w:r>
-        <w:t xml:space="preserve"> </w:t>
-      </w:r>
-      <w:r>
-        <w:t xml:space="preserve">important implications for understanding the diverse experiences of</w:t>
-      </w:r>
-      <w:r>
-        <w:t xml:space="preserve"> </w:t>
-      </w:r>
-      <w:r>
-        <w:t xml:space="preserve">Hispanic older adults and for informing policies related to healthy</w:t>
-      </w:r>
-      <w:r>
-        <w:t xml:space="preserve"> </w:t>
-      </w:r>
-      <w:r>
-        <w:t xml:space="preserve">aging and caregiving. The ongoing analysis (to be reported in the full</w:t>
-      </w:r>
-      <w:r>
-        <w:t xml:space="preserve"> </w:t>
-      </w:r>
-      <w:r>
-        <w:t xml:space="preserve">paper) is expanding this analysis to further examine patterns by</w:t>
-      </w:r>
-      <w:r>
-        <w:t xml:space="preserve"> </w:t>
-      </w:r>
-      <w:r>
-        <w:t xml:space="preserve">immigration cohort, also using multivariate regression to better parse</w:t>
-      </w:r>
-      <w:r>
-        <w:t xml:space="preserve"> </w:t>
-      </w:r>
-      <w:r>
-        <w:t xml:space="preserve">mechanisms underlying the observed differences.</w:t>
-      </w:r>
-    </w:p>
-    <w:p>
-      <w:pPr>
-        <w:pStyle w:val="BodyText"/>
-      </w:pPr>
-      <w:r>
-        <w:t xml:space="preserve">That Mexican migrants have fewer years of formal education is a finding</w:t>
-      </w:r>
-      <w:r>
-        <w:t xml:space="preserve"> </w:t>
-      </w:r>
-      <w:r>
-        <w:t xml:space="preserve">that other researchers have come across</w:t>
-      </w:r>
-      <w:r>
-        <w:t xml:space="preserve"> </w:t>
-      </w:r>
-      <w:r>
-        <w:t xml:space="preserve">(Hanson, Orrenius, and Zavodny 2023)</w:t>
-      </w:r>
-      <w:r>
-        <w:t xml:space="preserve">.</w:t>
-      </w:r>
-    </w:p>
-    <w:p>
-      <w:pPr>
-        <w:pStyle w:val="BodyText"/>
-      </w:pPr>
-      <w:r>
-        <w:t xml:space="preserve">The complexity of migration from Latin America to the United States is</w:t>
-      </w:r>
-      <w:r>
-        <w:t xml:space="preserve"> </w:t>
-      </w:r>
-      <w:r>
-        <w:t xml:space="preserve">underscored by the region’s evolving migration landscape, which has seen</w:t>
-      </w:r>
-      <w:r>
-        <w:t xml:space="preserve"> </w:t>
-      </w:r>
-      <w:r>
-        <w:t xml:space="preserve">a dramatic increase in intra-regional movement and return migration</w:t>
-      </w:r>
-      <w:r>
-        <w:t xml:space="preserve"> </w:t>
-      </w:r>
-      <w:r>
-        <w:t xml:space="preserve">since 2010, challenging the traditional narrative of unidirectional</w:t>
-      </w:r>
-      <w:r>
-        <w:t xml:space="preserve"> </w:t>
-      </w:r>
-      <w:r>
-        <w:t xml:space="preserve">flows to North America and Europe while still maintaining significant</w:t>
-      </w:r>
-      <w:r>
-        <w:t xml:space="preserve"> </w:t>
-      </w:r>
-      <w:r>
-        <w:t xml:space="preserve">outward migration patterns</w:t>
-      </w:r>
-      <w:r>
-        <w:t xml:space="preserve"> </w:t>
-      </w:r>
-      <w:r>
-        <w:t xml:space="preserve">(Tanco 2023)</w:t>
-      </w:r>
-      <w:r>
-        <w:t xml:space="preserve">. Additionally, this</w:t>
-      </w:r>
-      <w:r>
-        <w:t xml:space="preserve"> </w:t>
-      </w:r>
-      <w:r>
-        <w:t xml:space="preserve">paper does not capture return-migrants to Latin America. Lastly, this</w:t>
-      </w:r>
-      <w:r>
-        <w:t xml:space="preserve"> </w:t>
-      </w:r>
-      <w:r>
-        <w:t xml:space="preserve">research considers migrant populations and host countries pre-pandemic,</w:t>
-      </w:r>
-      <w:r>
-        <w:t xml:space="preserve"> </w:t>
-      </w:r>
-      <w:r>
-        <w:t xml:space="preserve">which is markedly different than post-pandemic patterns</w:t>
-      </w:r>
-      <w:r>
-        <w:t xml:space="preserve"> </w:t>
-      </w:r>
-      <w:r>
-        <w:t xml:space="preserve">(Hanson, Orrenius, and Zavodny 2023)</w:t>
-      </w:r>
-      <w:r>
-        <w:t xml:space="preserve">.</w:t>
-      </w:r>
-    </w:p>
-    <w:bookmarkEnd w:id="30"/>
-    <w:bookmarkStart w:id="33" w:name="sec-Appendix"/>
-    <w:p>
-      <w:pPr>
-        <w:pStyle w:val="Heading2"/>
-      </w:pPr>
-      <w:r>
-        <w:t xml:space="preserve">Appendix</w:t>
-      </w:r>
-    </w:p>
-    <w:bookmarkStart w:id="31" w:name="tables"/>
-    <w:p>
-      <w:pPr>
-        <w:pStyle w:val="Heading3"/>
-      </w:pPr>
-      <w:r>
-        <w:t xml:space="preserve">Tables</w:t>
-      </w:r>
-    </w:p>
-    <w:bookmarkEnd w:id="31"/>
-    <w:bookmarkStart w:id="32" w:name="definitions"/>
-    <w:p>
-      <w:pPr>
-        <w:pStyle w:val="Heading3"/>
-      </w:pPr>
-      <w:r>
-        <w:t xml:space="preserve">Definitions</w:t>
-      </w:r>
-    </w:p>
-    <w:p>
-      <w:pPr>
-        <w:pStyle w:val="FirstParagraph"/>
-      </w:pPr>
-      <w:r>
-        <w:rPr>
-          <w:b/>
-          <w:bCs/>
-        </w:rPr>
-        <w:t xml:space="preserve">English Speaker:</w:t>
-      </w:r>
-      <w:r>
-        <w:t xml:space="preserve"> </w:t>
-      </w:r>
-      <w:r>
-        <w:t xml:space="preserve">We define an</w:t>
-      </w:r>
-      <w:r>
-        <w:t xml:space="preserve"> </w:t>
-      </w:r>
-      <w:r>
-        <w:t xml:space="preserve">“</w:t>
-      </w:r>
-      <w:r>
-        <w:t xml:space="preserve">English speaker</w:t>
-      </w:r>
-      <w:r>
-        <w:t xml:space="preserve">”</w:t>
-      </w:r>
-      <w:r>
-        <w:t xml:space="preserve"> </w:t>
-      </w:r>
-      <w:r>
-        <w:t xml:space="preserve">as anyone who says</w:t>
-      </w:r>
-      <w:r>
-        <w:t xml:space="preserve"> </w:t>
-      </w:r>
-      <w:r>
-        <w:t xml:space="preserve">they speak English, including those who say</w:t>
-      </w:r>
-      <w:r>
-        <w:t xml:space="preserve"> </w:t>
-      </w:r>
-      <w:r>
-        <w:t xml:space="preserve">“</w:t>
-      </w:r>
-      <w:r>
-        <w:t xml:space="preserve">yes, but not well.</w:t>
-      </w:r>
-      <w:r>
-        <w:t xml:space="preserve">”</w:t>
-      </w:r>
-    </w:p>
-    <w:p>
-      <w:pPr>
-        <w:pStyle w:val="BodyText"/>
-      </w:pPr>
-      <w:r>
-        <w:rPr>
-          <w:b/>
-          <w:bCs/>
-        </w:rPr>
-        <w:t xml:space="preserve">Education Levels:</w:t>
-      </w:r>
-      <w:r>
-        <w:t xml:space="preserve"> </w:t>
-      </w:r>
-      <w:r>
-        <w:t xml:space="preserve">In order to make education categories comparable</w:t>
-      </w:r>
-      <w:r>
-        <w:t xml:space="preserve"> </w:t>
-      </w:r>
-      <w:r>
-        <w:t xml:space="preserve">to the US. We exclude those who received a GED from these categories.</w:t>
+        <w:t xml:space="preserve">Compare these groups to native born and migrants from non-hispanic</w:t>
+      </w:r>
+      <w:r>
+        <w:t xml:space="preserve"> </w:t>
+      </w:r>
+      <w:r>
+        <w:t xml:space="preserve">countries</w:t>
       </w:r>
     </w:p>
     <w:p>
       <w:pPr>
         <w:numPr>
           <w:ilvl w:val="0"/>
-          <w:numId w:val="1007"/>
+          <w:numId w:val="1005"/>
         </w:numPr>
       </w:pPr>
       <w:r>
-        <w:t xml:space="preserve">“</w:t>
-      </w:r>
-      <w:r>
-        <w:rPr>
-          <w:b/>
-          <w:bCs/>
-        </w:rPr>
-        <w:t xml:space="preserve">Less Than Primary</w:t>
-      </w:r>
-      <w:r>
-        <w:t xml:space="preserve">”</w:t>
-      </w:r>
-      <w:r>
-        <w:t xml:space="preserve"> </w:t>
-      </w:r>
-      <w:r>
-        <w:t xml:space="preserve">includes individuals with education levels</w:t>
-      </w:r>
-      <w:r>
-        <w:t xml:space="preserve"> </w:t>
-      </w:r>
-      <w:r>
-        <w:t xml:space="preserve">such as</w:t>
-      </w:r>
-      <w:r>
-        <w:t xml:space="preserve"> </w:t>
-      </w:r>
-      <w:r>
-        <w:t xml:space="preserve">“</w:t>
-      </w:r>
-      <w:r>
-        <w:t xml:space="preserve">grade 1</w:t>
-      </w:r>
-      <w:r>
-        <w:t xml:space="preserve">”</w:t>
-      </w:r>
-      <w:r>
-        <w:t xml:space="preserve"> </w:t>
-      </w:r>
-      <w:r>
-        <w:t xml:space="preserve">through</w:t>
-      </w:r>
-      <w:r>
-        <w:t xml:space="preserve"> </w:t>
-      </w:r>
-      <w:r>
-        <w:t xml:space="preserve">“</w:t>
-      </w:r>
-      <w:r>
-        <w:t xml:space="preserve">grade 5,</w:t>
-      </w:r>
-      <w:r>
-        <w:t xml:space="preserve">”</w:t>
-      </w:r>
-      <w:r>
-        <w:t xml:space="preserve"> </w:t>
-      </w:r>
-      <w:r>
-        <w:t xml:space="preserve">“</w:t>
-      </w:r>
-      <w:r>
-        <w:t xml:space="preserve">kindergarten,</w:t>
-      </w:r>
-      <w:r>
-        <w:t xml:space="preserve">”</w:t>
-      </w:r>
-      <w:r>
-        <w:t xml:space="preserve"> </w:t>
-      </w:r>
-      <w:r>
-        <w:t xml:space="preserve">“</w:t>
-      </w:r>
-      <w:r>
-        <w:t xml:space="preserve">no schooling</w:t>
-      </w:r>
-      <w:r>
-        <w:t xml:space="preserve"> </w:t>
-      </w:r>
-      <w:r>
-        <w:t xml:space="preserve">completed,</w:t>
-      </w:r>
-      <w:r>
-        <w:t xml:space="preserve">”</w:t>
-      </w:r>
-      <w:r>
-        <w:t xml:space="preserve"> </w:t>
-      </w:r>
-      <w:r>
-        <w:t xml:space="preserve">or</w:t>
-      </w:r>
-      <w:r>
-        <w:t xml:space="preserve"> </w:t>
-      </w:r>
-      <w:r>
-        <w:t xml:space="preserve">“</w:t>
-      </w:r>
-      <w:r>
-        <w:t xml:space="preserve">nursery school, preschool.</w:t>
-      </w:r>
-      <w:r>
-        <w:t xml:space="preserve">”</w:t>
+        <w:t xml:space="preserve">Which groups are youngest, oldest?</w:t>
       </w:r>
     </w:p>
     <w:p>
       <w:pPr>
         <w:numPr>
           <w:ilvl w:val="0"/>
-          <w:numId w:val="1007"/>
+          <w:numId w:val="1005"/>
         </w:numPr>
       </w:pPr>
       <w:r>
-        <w:t xml:space="preserve">“</w:t>
-      </w:r>
-      <w:r>
-        <w:rPr>
-          <w:b/>
-          <w:bCs/>
-        </w:rPr>
-        <w:t xml:space="preserve">Primary Completed</w:t>
-      </w:r>
-      <w:r>
-        <w:t xml:space="preserve">”</w:t>
-      </w:r>
-      <w:r>
-        <w:t xml:space="preserve"> </w:t>
-      </w:r>
-      <w:r>
-        <w:t xml:space="preserve">includes those who completed grades 6</w:t>
-      </w:r>
-      <w:r>
-        <w:t xml:space="preserve"> </w:t>
-      </w:r>
-      <w:r>
-        <w:t xml:space="preserve">through 11, representing completion of primary education but not</w:t>
-      </w:r>
-      <w:r>
-        <w:t xml:space="preserve"> </w:t>
-      </w:r>
-      <w:r>
-        <w:t xml:space="preserve">secondary school.</w:t>
+        <w:t xml:space="preserve">which groups are more likely to report being married?</w:t>
       </w:r>
     </w:p>
     <w:p>
       <w:pPr>
         <w:numPr>
           <w:ilvl w:val="0"/>
-          <w:numId w:val="1007"/>
+          <w:numId w:val="1005"/>
         </w:numPr>
       </w:pPr>
       <w:r>
-        <w:t xml:space="preserve">“</w:t>
-      </w:r>
-      <w:r>
-        <w:rPr>
-          <w:b/>
-          <w:bCs/>
-        </w:rPr>
-        <w:t xml:space="preserve">Secondary Completed</w:t>
-      </w:r>
-      <w:r>
-        <w:t xml:space="preserve">”</w:t>
-      </w:r>
-      <w:r>
-        <w:t xml:space="preserve"> </w:t>
-      </w:r>
-      <w:r>
-        <w:t xml:space="preserve">includes individuals with a</w:t>
-      </w:r>
-      <w:r>
-        <w:t xml:space="preserve"> </w:t>
-      </w:r>
-      <w:r>
-        <w:t xml:space="preserve">“</w:t>
-      </w:r>
-      <w:r>
-        <w:t xml:space="preserve">regular high</w:t>
-      </w:r>
-      <w:r>
-        <w:t xml:space="preserve"> </w:t>
-      </w:r>
-      <w:r>
-        <w:t xml:space="preserve">school diploma,</w:t>
-      </w:r>
-      <w:r>
-        <w:t xml:space="preserve">”</w:t>
-      </w:r>
-      <w:r>
-        <w:t xml:space="preserve"> </w:t>
-      </w:r>
-      <w:r>
-        <w:t xml:space="preserve">partial college experience (e.g.,</w:t>
-      </w:r>
-      <w:r>
-        <w:t xml:space="preserve"> </w:t>
-      </w:r>
-      <w:r>
-        <w:t xml:space="preserve">“</w:t>
-      </w:r>
-      <w:r>
-        <w:t xml:space="preserve">1 or more years</w:t>
-      </w:r>
-      <w:r>
-        <w:t xml:space="preserve"> </w:t>
-      </w:r>
-      <w:r>
-        <w:t xml:space="preserve">of college credit, no degree</w:t>
-      </w:r>
-      <w:r>
-        <w:t xml:space="preserve">”</w:t>
-      </w:r>
-      <w:r>
-        <w:t xml:space="preserve"> </w:t>
-      </w:r>
-      <w:r>
-        <w:t xml:space="preserve">or</w:t>
-      </w:r>
-      <w:r>
-        <w:t xml:space="preserve"> </w:t>
-      </w:r>
-      <w:r>
-        <w:t xml:space="preserve">“</w:t>
-      </w:r>
-      <w:r>
-        <w:t xml:space="preserve">some college, but less than 1</w:t>
-      </w:r>
-      <w:r>
-        <w:t xml:space="preserve"> </w:t>
-      </w:r>
-      <w:r>
-        <w:t xml:space="preserve">year</w:t>
-      </w:r>
-      <w:r>
-        <w:t xml:space="preserve">”</w:t>
-      </w:r>
-      <w:r>
-        <w:t xml:space="preserve">), or those who attended up to the 12th grade without</w:t>
-      </w:r>
-      <w:r>
-        <w:t xml:space="preserve"> </w:t>
-      </w:r>
-      <w:r>
-        <w:t xml:space="preserve">graduating, indicating completion of secondary education or partial</w:t>
-      </w:r>
-      <w:r>
-        <w:t xml:space="preserve"> </w:t>
-      </w:r>
-      <w:r>
-        <w:t xml:space="preserve">college.</w:t>
+        <w:t xml:space="preserve">which groups are more likely to have migrated at younger ages,</w:t>
+      </w:r>
+      <w:r>
+        <w:t xml:space="preserve"> </w:t>
+      </w:r>
+      <w:r>
+        <w:t xml:space="preserve">earlier cohorts?</w:t>
       </w:r>
     </w:p>
     <w:p>
       <w:pPr>
         <w:numPr>
           <w:ilvl w:val="0"/>
-          <w:numId w:val="1007"/>
+          <w:numId w:val="1005"/>
         </w:numPr>
       </w:pPr>
       <w:r>
-        <w:t xml:space="preserve">“</w:t>
-      </w:r>
-      <w:r>
-        <w:rPr>
-          <w:b/>
-          <w:bCs/>
-        </w:rPr>
-        <w:t xml:space="preserve">University Completed</w:t>
-      </w:r>
-      <w:r>
-        <w:t xml:space="preserve">”</w:t>
-      </w:r>
-      <w:r>
-        <w:t xml:space="preserve"> </w:t>
-      </w:r>
-      <w:r>
-        <w:t xml:space="preserve">includes individuals with higher</w:t>
-      </w:r>
-      <w:r>
-        <w:t xml:space="preserve"> </w:t>
-      </w:r>
-      <w:r>
-        <w:t xml:space="preserve">education qualifications such as an associate’s degree, bachelor’s</w:t>
-      </w:r>
-      <w:r>
-        <w:t xml:space="preserve"> </w:t>
-      </w:r>
-      <w:r>
-        <w:t xml:space="preserve">degree, master’s degree, doctoral degree, or professional degree</w:t>
-      </w:r>
-      <w:r>
-        <w:t xml:space="preserve"> </w:t>
-      </w:r>
-      <w:r>
-        <w:t xml:space="preserve">beyond a bachelor’s, representing university-level education or</w:t>
-      </w:r>
-      <w:r>
-        <w:t xml:space="preserve"> </w:t>
-      </w:r>
-      <w:r>
-        <w:t xml:space="preserve">higher. Each individual is assigned to one of these categories based</w:t>
-      </w:r>
-      <w:r>
-        <w:t xml:space="preserve"> </w:t>
-      </w:r>
-      <w:r>
-        <w:t xml:space="preserve">on their reported education level.</w:t>
+        <w:t xml:space="preserve">largest/smallest household size?</w:t>
+      </w:r>
+    </w:p>
+    <w:bookmarkEnd w:id="27"/>
+    <w:bookmarkStart w:id="28" w:name="hispanics-in-their-native-countries"/>
+    <w:p>
+      <w:pPr>
+        <w:pStyle w:val="Heading3"/>
+      </w:pPr>
+      <w:r>
+        <w:t xml:space="preserve">Hispanics in their native Countries</w:t>
       </w:r>
     </w:p>
     <w:p>
@@ -3596,35 +3336,7 @@
         <w:pStyle w:val="FirstParagraph"/>
       </w:pPr>
       <w:r>
-        <w:rPr>
-          <w:b/>
-          <w:bCs/>
-        </w:rPr>
-        <w:t xml:space="preserve">Household Size:</w:t>
-      </w:r>
-      <w:r>
-        <w:t xml:space="preserve"> </w:t>
-      </w:r>
-      <w:r>
-        <w:t xml:space="preserve">The household size is a measure of the respondent’s</w:t>
-      </w:r>
-      <w:r>
-        <w:t xml:space="preserve"> </w:t>
-      </w:r>
-      <w:r>
-        <w:t xml:space="preserve">“</w:t>
-      </w:r>
-      <w:r>
-        <w:t xml:space="preserve">own family</w:t>
-      </w:r>
-      <w:r>
-        <w:t xml:space="preserve">”</w:t>
-      </w:r>
-      <w:r>
-        <w:t xml:space="preserve"> </w:t>
-      </w:r>
-      <w:r>
-        <w:t xml:space="preserve">living in the household, including themselves.</w:t>
+        <w:t xml:space="preserve">Areas to focus on:</w:t>
       </w:r>
     </w:p>
     <w:p>
@@ -3635,19 +3347,31 @@
         </w:numPr>
       </w:pPr>
       <w:r>
-        <w:t xml:space="preserve">“</w:t>
-      </w:r>
-      <w:r>
-        <w:t xml:space="preserve">Lives Alone</w:t>
-      </w:r>
-      <w:r>
-        <w:t xml:space="preserve">”</w:t>
-      </w:r>
-      <w:r>
-        <w:t xml:space="preserve"> </w:t>
-      </w:r>
-      <w:r>
-        <w:t xml:space="preserve">is defined as a household size of 1.</w:t>
+        <w:t xml:space="preserve">comparing migrant in US directly to their native country</w:t>
+      </w:r>
+      <w:r>
+        <w:t xml:space="preserve"> </w:t>
+      </w:r>
+      <w:r>
+        <w:t xml:space="preserve">counterparts</w:t>
+      </w:r>
+    </w:p>
+    <w:p>
+      <w:pPr>
+        <w:pStyle w:val="Compact"/>
+        <w:numPr>
+          <w:ilvl w:val="1"/>
+          <w:numId w:val="1009"/>
+        </w:numPr>
+      </w:pPr>
+      <w:r>
+        <w:t xml:space="preserve">in the ways we outlined above, except without migration measures</w:t>
+      </w:r>
+      <w:r>
+        <w:t xml:space="preserve"> </w:t>
+      </w:r>
+      <w:r>
+        <w:t xml:space="preserve">(obviously)</w:t>
       </w:r>
     </w:p>
     <w:p>
@@ -3658,25 +3382,212 @@
         </w:numPr>
       </w:pPr>
       <w:r>
-        <w:t xml:space="preserve">“</w:t>
-      </w:r>
-      <w:r>
-        <w:t xml:space="preserve">Lives with Child</w:t>
-      </w:r>
-      <w:r>
-        <w:t xml:space="preserve">”</w:t>
-      </w:r>
-      <w:r>
-        <w:t xml:space="preserve"> </w:t>
-      </w:r>
-      <w:r>
-        <w:t xml:space="preserve">refers to respondents who report one of their</w:t>
-      </w:r>
-      <w:r>
-        <w:t xml:space="preserve"> </w:t>
-      </w:r>
-      <w:r>
-        <w:t xml:space="preserve">household members as one of their children.</w:t>
+        <w:t xml:space="preserve">compare men and women to each other</w:t>
+      </w:r>
+    </w:p>
+    <w:bookmarkEnd w:id="28"/>
+    <w:bookmarkEnd w:id="29"/>
+    <w:bookmarkStart w:id="30" w:name="sec-discussion"/>
+    <w:p>
+      <w:pPr>
+        <w:pStyle w:val="Heading2"/>
+      </w:pPr>
+      <w:r>
+        <w:t xml:space="preserve">Discussion</w:t>
+      </w:r>
+    </w:p>
+    <w:p>
+      <w:pPr>
+        <w:pStyle w:val="FirstParagraph"/>
+      </w:pPr>
+      <w:r>
+        <w:t xml:space="preserve">This study will provide a comprehensive sociodemographic comparison of</w:t>
+      </w:r>
+      <w:r>
+        <w:t xml:space="preserve"> </w:t>
+      </w:r>
+      <w:r>
+        <w:t xml:space="preserve">older adult Hispanic populations both in their countries of origin and</w:t>
+      </w:r>
+      <w:r>
+        <w:t xml:space="preserve"> </w:t>
+      </w:r>
+      <w:r>
+        <w:t xml:space="preserve">as immigrants in the United States. The analysis so far reveals</w:t>
+      </w:r>
+      <w:r>
+        <w:t xml:space="preserve"> </w:t>
+      </w:r>
+      <w:r>
+        <w:t xml:space="preserve">significant variations in education levels marital status and migration</w:t>
+      </w:r>
+      <w:r>
+        <w:t xml:space="preserve"> </w:t>
+      </w:r>
+      <w:r>
+        <w:t xml:space="preserve">patterns across different Hispanic subgroups. These findings have</w:t>
+      </w:r>
+      <w:r>
+        <w:t xml:space="preserve"> </w:t>
+      </w:r>
+      <w:r>
+        <w:t xml:space="preserve">important implications for understanding the diverse experiences of</w:t>
+      </w:r>
+      <w:r>
+        <w:t xml:space="preserve"> </w:t>
+      </w:r>
+      <w:r>
+        <w:t xml:space="preserve">Hispanic older adults and for informing policies related to healthy</w:t>
+      </w:r>
+      <w:r>
+        <w:t xml:space="preserve"> </w:t>
+      </w:r>
+      <w:r>
+        <w:t xml:space="preserve">aging and caregiving. The ongoing analysis (to be reported in the full</w:t>
+      </w:r>
+      <w:r>
+        <w:t xml:space="preserve"> </w:t>
+      </w:r>
+      <w:r>
+        <w:t xml:space="preserve">paper) is expanding this analysis to further examine patterns by</w:t>
+      </w:r>
+      <w:r>
+        <w:t xml:space="preserve"> </w:t>
+      </w:r>
+      <w:r>
+        <w:t xml:space="preserve">immigration cohort, also using multivariate regression to better parse</w:t>
+      </w:r>
+      <w:r>
+        <w:t xml:space="preserve"> </w:t>
+      </w:r>
+      <w:r>
+        <w:t xml:space="preserve">mechanisms underlying the observed differences.</w:t>
+      </w:r>
+    </w:p>
+    <w:p>
+      <w:pPr>
+        <w:pStyle w:val="BodyText"/>
+      </w:pPr>
+      <w:r>
+        <w:t xml:space="preserve">That Mexican migrants have fewer years of formal education is a finding</w:t>
+      </w:r>
+      <w:r>
+        <w:t xml:space="preserve"> </w:t>
+      </w:r>
+      <w:r>
+        <w:t xml:space="preserve">that other researchers have come across</w:t>
+      </w:r>
+      <w:r>
+        <w:t xml:space="preserve"> </w:t>
+      </w:r>
+      <w:r>
+        <w:t xml:space="preserve">(Hanson, Orrenius, and Zavodny 2023)</w:t>
+      </w:r>
+      <w:r>
+        <w:t xml:space="preserve">.</w:t>
+      </w:r>
+    </w:p>
+    <w:p>
+      <w:pPr>
+        <w:pStyle w:val="BodyText"/>
+      </w:pPr>
+      <w:r>
+        <w:t xml:space="preserve">The complexity of migration from Latin America to the United States is</w:t>
+      </w:r>
+      <w:r>
+        <w:t xml:space="preserve"> </w:t>
+      </w:r>
+      <w:r>
+        <w:t xml:space="preserve">underscored by the region’s evolving migration landscape, which has seen</w:t>
+      </w:r>
+      <w:r>
+        <w:t xml:space="preserve"> </w:t>
+      </w:r>
+      <w:r>
+        <w:t xml:space="preserve">a dramatic increase in intra-regional movement and return migration</w:t>
+      </w:r>
+      <w:r>
+        <w:t xml:space="preserve"> </w:t>
+      </w:r>
+      <w:r>
+        <w:t xml:space="preserve">since 2010, challenging the traditional narrative of unidirectional</w:t>
+      </w:r>
+      <w:r>
+        <w:t xml:space="preserve"> </w:t>
+      </w:r>
+      <w:r>
+        <w:t xml:space="preserve">flows to North America and Europe while still maintaining significant</w:t>
+      </w:r>
+      <w:r>
+        <w:t xml:space="preserve"> </w:t>
+      </w:r>
+      <w:r>
+        <w:t xml:space="preserve">outward migration patterns</w:t>
+      </w:r>
+      <w:r>
+        <w:t xml:space="preserve"> </w:t>
+      </w:r>
+      <w:r>
+        <w:t xml:space="preserve">(Tanco 2023)</w:t>
+      </w:r>
+      <w:r>
+        <w:t xml:space="preserve">. Additionally, this</w:t>
+      </w:r>
+      <w:r>
+        <w:t xml:space="preserve"> </w:t>
+      </w:r>
+      <w:r>
+        <w:t xml:space="preserve">paper does not capture return-migrants to Latin America. Lastly, this</w:t>
+      </w:r>
+      <w:r>
+        <w:t xml:space="preserve"> </w:t>
+      </w:r>
+      <w:r>
+        <w:t xml:space="preserve">research considers migrant populations and host countries pre-pandemic,</w:t>
+      </w:r>
+      <w:r>
+        <w:t xml:space="preserve"> </w:t>
+      </w:r>
+      <w:r>
+        <w:t xml:space="preserve">which is markedly different than post-pandemic patterns</w:t>
+      </w:r>
+      <w:r>
+        <w:t xml:space="preserve"> </w:t>
+      </w:r>
+      <w:r>
+        <w:t xml:space="preserve">(Hanson, Orrenius, and Zavodny 2023)</w:t>
+      </w:r>
+      <w:r>
+        <w:t xml:space="preserve">.</w:t>
+      </w:r>
+    </w:p>
+    <w:bookmarkEnd w:id="30"/>
+    <w:bookmarkStart w:id="33" w:name="sec-Appendix"/>
+    <w:p>
+      <w:pPr>
+        <w:pStyle w:val="Heading2"/>
+      </w:pPr>
+      <w:r>
+        <w:t xml:space="preserve">Appendix</w:t>
+      </w:r>
+    </w:p>
+    <w:bookmarkStart w:id="31" w:name="tables"/>
+    <w:p>
+      <w:pPr>
+        <w:pStyle w:val="Heading3"/>
+      </w:pPr>
+      <w:r>
+        <w:t xml:space="preserve">Tables</w:t>
+      </w:r>
+    </w:p>
+    <w:bookmarkEnd w:id="31"/>
+    <w:bookmarkStart w:id="32" w:name="sec-definitions"/>
+    <w:p>
+      <w:pPr>
+        <w:pStyle w:val="Heading3"/>
+      </w:pPr>
+      <w:r>
+        <w:t xml:space="preserve">Definitions</w:t>
       </w:r>
     </w:p>
     <w:p>
@@ -3688,25 +3599,13 @@
           <w:b/>
           <w:bCs/>
         </w:rPr>
-        <w:t xml:space="preserve">Married:</w:t>
-      </w:r>
-      <w:r>
-        <w:t xml:space="preserve"> </w:t>
-      </w:r>
-      <w:r>
-        <w:t xml:space="preserve">The US Census status classification identifies four major</w:t>
-      </w:r>
-      <w:r>
-        <w:t xml:space="preserve"> </w:t>
-      </w:r>
-      <w:r>
-        <w:t xml:space="preserve">categories: never married, married, widowed, and divorced. These terms</w:t>
-      </w:r>
-      <w:r>
-        <w:t xml:space="preserve"> </w:t>
-      </w:r>
-      <w:r>
-        <w:t xml:space="preserve">refer to the marital status at the time of the enumeration. The</w:t>
+        <w:t xml:space="preserve">English Speaker:</w:t>
+      </w:r>
+      <w:r>
+        <w:t xml:space="preserve"> </w:t>
+      </w:r>
+      <w:r>
+        <w:t xml:space="preserve">We define an</w:t>
       </w:r>
       <w:r>
         <w:t xml:space="preserve"> </w:t>
@@ -3715,7 +3614,7 @@
         <w:t xml:space="preserve">“</w:t>
       </w:r>
       <w:r>
-        <w:t xml:space="preserve">married</w:t>
+        <w:t xml:space="preserve">English speaker</w:t>
       </w:r>
       <w:r>
         <w:t xml:space="preserve">”</w:t>
@@ -3724,7 +3623,13 @@
         <w:t xml:space="preserve"> </w:t>
       </w:r>
       <w:r>
-        <w:t xml:space="preserve">category is defined as those who responded</w:t>
+        <w:t xml:space="preserve">as anyone who says</w:t>
+      </w:r>
+      <w:r>
+        <w:t xml:space="preserve"> </w:t>
+      </w:r>
+      <w:r>
+        <w:t xml:space="preserve">they speak English, including those who say</w:t>
       </w:r>
       <w:r>
         <w:t xml:space="preserve"> </w:t>
@@ -3733,62 +3638,142 @@
         <w:t xml:space="preserve">“</w:t>
       </w:r>
       <w:r>
-        <w:t xml:space="preserve">married, spouse</w:t>
-      </w:r>
-      <w:r>
-        <w:t xml:space="preserve"> </w:t>
-      </w:r>
-      <w:r>
-        <w:t xml:space="preserve">present,</w:t>
+        <w:t xml:space="preserve">yes, but not well.</w:t>
       </w:r>
       <w:r>
         <w:t xml:space="preserve">”</w:t>
       </w:r>
-      <w:r>
-        <w:t xml:space="preserve"> </w:t>
-      </w:r>
-      <w:r>
-        <w:t xml:space="preserve">implying that the spouse lives in the household.</w:t>
-      </w:r>
     </w:p>
     <w:p>
       <w:pPr>
         <w:pStyle w:val="BodyText"/>
       </w:pPr>
       <w:r>
-        <w:t xml:space="preserve">In the International samples, we include those who responded in the</w:t>
-      </w:r>
-      <w:r>
-        <w:t xml:space="preserve"> </w:t>
-      </w:r>
-      <w:r>
-        <w:t xml:space="preserve">following ways as</w:t>
-      </w:r>
-      <w:r>
-        <w:t xml:space="preserve"> </w:t>
-      </w:r>
-      <w:r>
-        <w:t xml:space="preserve">“</w:t>
-      </w:r>
-      <w:r>
-        <w:t xml:space="preserve">married.</w:t>
-      </w:r>
-      <w:r>
-        <w:t xml:space="preserve">”</w:t>
+        <w:rPr>
+          <w:b/>
+          <w:bCs/>
+        </w:rPr>
+        <w:t xml:space="preserve">Education Levels:</w:t>
+      </w:r>
+      <w:r>
+        <w:t xml:space="preserve"> </w:t>
+      </w:r>
+      <w:r>
+        <w:t xml:space="preserve">In order to make education categories comparable</w:t>
+      </w:r>
+      <w:r>
+        <w:t xml:space="preserve"> </w:t>
+      </w:r>
+      <w:r>
+        <w:t xml:space="preserve">to the US. We exclude those who received a GED from these categories.</w:t>
       </w:r>
     </w:p>
     <w:p>
       <w:pPr>
         <w:numPr>
           <w:ilvl w:val="0"/>
-          <w:numId w:val="1009"/>
+          <w:numId w:val="1010"/>
         </w:numPr>
       </w:pPr>
       <w:r>
         <w:t xml:space="preserve">“</w:t>
       </w:r>
       <w:r>
-        <w:t xml:space="preserve">married, formally</w:t>
+        <w:rPr>
+          <w:b/>
+          <w:bCs/>
+        </w:rPr>
+        <w:t xml:space="preserve">Less Than Primary</w:t>
+      </w:r>
+      <w:r>
+        <w:t xml:space="preserve">”</w:t>
+      </w:r>
+      <w:r>
+        <w:t xml:space="preserve"> </w:t>
+      </w:r>
+      <w:r>
+        <w:t xml:space="preserve">includes individuals with education levels</w:t>
+      </w:r>
+      <w:r>
+        <w:t xml:space="preserve"> </w:t>
+      </w:r>
+      <w:r>
+        <w:t xml:space="preserve">such as</w:t>
+      </w:r>
+      <w:r>
+        <w:t xml:space="preserve"> </w:t>
+      </w:r>
+      <w:r>
+        <w:t xml:space="preserve">“</w:t>
+      </w:r>
+      <w:r>
+        <w:t xml:space="preserve">grade 1</w:t>
+      </w:r>
+      <w:r>
+        <w:t xml:space="preserve">”</w:t>
+      </w:r>
+      <w:r>
+        <w:t xml:space="preserve"> </w:t>
+      </w:r>
+      <w:r>
+        <w:t xml:space="preserve">through</w:t>
+      </w:r>
+      <w:r>
+        <w:t xml:space="preserve"> </w:t>
+      </w:r>
+      <w:r>
+        <w:t xml:space="preserve">“</w:t>
+      </w:r>
+      <w:r>
+        <w:t xml:space="preserve">grade 5,</w:t>
+      </w:r>
+      <w:r>
+        <w:t xml:space="preserve">”</w:t>
+      </w:r>
+      <w:r>
+        <w:t xml:space="preserve"> </w:t>
+      </w:r>
+      <w:r>
+        <w:t xml:space="preserve">“</w:t>
+      </w:r>
+      <w:r>
+        <w:t xml:space="preserve">kindergarten,</w:t>
+      </w:r>
+      <w:r>
+        <w:t xml:space="preserve">”</w:t>
+      </w:r>
+      <w:r>
+        <w:t xml:space="preserve"> </w:t>
+      </w:r>
+      <w:r>
+        <w:t xml:space="preserve">“</w:t>
+      </w:r>
+      <w:r>
+        <w:t xml:space="preserve">no schooling</w:t>
+      </w:r>
+      <w:r>
+        <w:t xml:space="preserve"> </w:t>
+      </w:r>
+      <w:r>
+        <w:t xml:space="preserve">completed,</w:t>
+      </w:r>
+      <w:r>
+        <w:t xml:space="preserve">”</w:t>
+      </w:r>
+      <w:r>
+        <w:t xml:space="preserve"> </w:t>
+      </w:r>
+      <w:r>
+        <w:t xml:space="preserve">or</w:t>
+      </w:r>
+      <w:r>
+        <w:t xml:space="preserve"> </w:t>
+      </w:r>
+      <w:r>
+        <w:t xml:space="preserve">“</w:t>
+      </w:r>
+      <w:r>
+        <w:t xml:space="preserve">nursery school, preschool.</w:t>
       </w:r>
       <w:r>
         <w:t xml:space="preserve">”</w:t>
@@ -3798,79 +3783,292 @@
       <w:pPr>
         <w:numPr>
           <w:ilvl w:val="0"/>
-          <w:numId w:val="1009"/>
+          <w:numId w:val="1010"/>
         </w:numPr>
       </w:pPr>
       <w:r>
         <w:t xml:space="preserve">“</w:t>
       </w:r>
       <w:r>
-        <w:t xml:space="preserve">married, civil</w:t>
+        <w:rPr>
+          <w:b/>
+          <w:bCs/>
+        </w:rPr>
+        <w:t xml:space="preserve">Primary Completed</w:t>
       </w:r>
       <w:r>
         <w:t xml:space="preserve">”</w:t>
+      </w:r>
+      <w:r>
+        <w:t xml:space="preserve"> </w:t>
+      </w:r>
+      <w:r>
+        <w:t xml:space="preserve">includes those who completed grades 6</w:t>
+      </w:r>
+      <w:r>
+        <w:t xml:space="preserve"> </w:t>
+      </w:r>
+      <w:r>
+        <w:t xml:space="preserve">through 11, representing completion of primary education but not</w:t>
+      </w:r>
+      <w:r>
+        <w:t xml:space="preserve"> </w:t>
+      </w:r>
+      <w:r>
+        <w:t xml:space="preserve">secondary school.</w:t>
       </w:r>
     </w:p>
     <w:p>
       <w:pPr>
         <w:numPr>
           <w:ilvl w:val="0"/>
-          <w:numId w:val="1009"/>
+          <w:numId w:val="1010"/>
         </w:numPr>
       </w:pPr>
       <w:r>
-        <w:t xml:space="preserve">“married or consensual union</w:t>
+        <w:t xml:space="preserve">“</w:t>
+      </w:r>
+      <w:r>
+        <w:rPr>
+          <w:b/>
+          <w:bCs/>
+        </w:rPr>
+        <w:t xml:space="preserve">Secondary Completed</w:t>
+      </w:r>
+      <w:r>
+        <w:t xml:space="preserve">”</w:t>
+      </w:r>
+      <w:r>
+        <w:t xml:space="preserve"> </w:t>
+      </w:r>
+      <w:r>
+        <w:t xml:space="preserve">includes individuals with a</w:t>
+      </w:r>
+      <w:r>
+        <w:t xml:space="preserve"> </w:t>
+      </w:r>
+      <w:r>
+        <w:t xml:space="preserve">“</w:t>
+      </w:r>
+      <w:r>
+        <w:t xml:space="preserve">regular high</w:t>
+      </w:r>
+      <w:r>
+        <w:t xml:space="preserve"> </w:t>
+      </w:r>
+      <w:r>
+        <w:t xml:space="preserve">school diploma,</w:t>
+      </w:r>
+      <w:r>
+        <w:t xml:space="preserve">”</w:t>
+      </w:r>
+      <w:r>
+        <w:t xml:space="preserve"> </w:t>
+      </w:r>
+      <w:r>
+        <w:t xml:space="preserve">partial college experience (e.g.,</w:t>
+      </w:r>
+      <w:r>
+        <w:t xml:space="preserve"> </w:t>
+      </w:r>
+      <w:r>
+        <w:t xml:space="preserve">“</w:t>
+      </w:r>
+      <w:r>
+        <w:t xml:space="preserve">1 or more years</w:t>
+      </w:r>
+      <w:r>
+        <w:t xml:space="preserve"> </w:t>
+      </w:r>
+      <w:r>
+        <w:t xml:space="preserve">of college credit, no degree</w:t>
+      </w:r>
+      <w:r>
+        <w:t xml:space="preserve">”</w:t>
+      </w:r>
+      <w:r>
+        <w:t xml:space="preserve"> </w:t>
+      </w:r>
+      <w:r>
+        <w:t xml:space="preserve">or</w:t>
+      </w:r>
+      <w:r>
+        <w:t xml:space="preserve"> </w:t>
+      </w:r>
+      <w:r>
+        <w:t xml:space="preserve">“</w:t>
+      </w:r>
+      <w:r>
+        <w:t xml:space="preserve">some college, but less than 1</w:t>
+      </w:r>
+      <w:r>
+        <w:t xml:space="preserve"> </w:t>
+      </w:r>
+      <w:r>
+        <w:t xml:space="preserve">year</w:t>
+      </w:r>
+      <w:r>
+        <w:t xml:space="preserve">”</w:t>
+      </w:r>
+      <w:r>
+        <w:t xml:space="preserve">), or those who attended up to the 12th grade without</w:t>
+      </w:r>
+      <w:r>
+        <w:t xml:space="preserve"> </w:t>
+      </w:r>
+      <w:r>
+        <w:t xml:space="preserve">graduating, indicating completion of secondary education or partial</w:t>
+      </w:r>
+      <w:r>
+        <w:t xml:space="preserve"> </w:t>
+      </w:r>
+      <w:r>
+        <w:t xml:space="preserve">college.</w:t>
       </w:r>
     </w:p>
     <w:p>
       <w:pPr>
         <w:numPr>
           <w:ilvl w:val="0"/>
-          <w:numId w:val="1009"/>
+          <w:numId w:val="1010"/>
         </w:numPr>
       </w:pPr>
       <w:r>
         <w:t xml:space="preserve">“</w:t>
       </w:r>
       <w:r>
-        <w:t xml:space="preserve">married, religious</w:t>
+        <w:rPr>
+          <w:b/>
+          <w:bCs/>
+        </w:rPr>
+        <w:t xml:space="preserve">University Completed</w:t>
       </w:r>
       <w:r>
         <w:t xml:space="preserve">”</w:t>
+      </w:r>
+      <w:r>
+        <w:t xml:space="preserve"> </w:t>
+      </w:r>
+      <w:r>
+        <w:t xml:space="preserve">includes individuals with higher</w:t>
+      </w:r>
+      <w:r>
+        <w:t xml:space="preserve"> </w:t>
+      </w:r>
+      <w:r>
+        <w:t xml:space="preserve">education qualifications such as an associate’s degree, bachelor’s</w:t>
+      </w:r>
+      <w:r>
+        <w:t xml:space="preserve"> </w:t>
+      </w:r>
+      <w:r>
+        <w:t xml:space="preserve">degree, master’s degree, doctoral degree, or professional degree</w:t>
+      </w:r>
+      <w:r>
+        <w:t xml:space="preserve"> </w:t>
+      </w:r>
+      <w:r>
+        <w:t xml:space="preserve">beyond a bachelor’s, representing university-level education or</w:t>
+      </w:r>
+      <w:r>
+        <w:t xml:space="preserve"> </w:t>
+      </w:r>
+      <w:r>
+        <w:t xml:space="preserve">higher. Each individual is assigned to one of these categories based</w:t>
+      </w:r>
+      <w:r>
+        <w:t xml:space="preserve"> </w:t>
+      </w:r>
+      <w:r>
+        <w:t xml:space="preserve">on their reported education level.</w:t>
+      </w:r>
+    </w:p>
+    <w:p>
+      <w:pPr>
+        <w:pStyle w:val="FirstParagraph"/>
+      </w:pPr>
+      <w:r>
+        <w:rPr>
+          <w:b/>
+          <w:bCs/>
+        </w:rPr>
+        <w:t xml:space="preserve">Household Size:</w:t>
+      </w:r>
+      <w:r>
+        <w:t xml:space="preserve"> </w:t>
+      </w:r>
+      <w:r>
+        <w:t xml:space="preserve">The household size is a measure of the respondent’s</w:t>
+      </w:r>
+      <w:r>
+        <w:t xml:space="preserve"> </w:t>
+      </w:r>
+      <w:r>
+        <w:t xml:space="preserve">“</w:t>
+      </w:r>
+      <w:r>
+        <w:t xml:space="preserve">own family</w:t>
+      </w:r>
+      <w:r>
+        <w:t xml:space="preserve">”</w:t>
+      </w:r>
+      <w:r>
+        <w:t xml:space="preserve"> </w:t>
+      </w:r>
+      <w:r>
+        <w:t xml:space="preserve">living in the household, including themselves.</w:t>
       </w:r>
     </w:p>
     <w:p>
       <w:pPr>
         <w:numPr>
           <w:ilvl w:val="0"/>
-          <w:numId w:val="1009"/>
+          <w:numId w:val="1011"/>
         </w:numPr>
       </w:pPr>
       <w:r>
         <w:t xml:space="preserve">“</w:t>
       </w:r>
       <w:r>
-        <w:t xml:space="preserve">married, civil and religious</w:t>
+        <w:t xml:space="preserve">Lives Alone</w:t>
       </w:r>
       <w:r>
         <w:t xml:space="preserve">”</w:t>
+      </w:r>
+      <w:r>
+        <w:t xml:space="preserve"> </w:t>
+      </w:r>
+      <w:r>
+        <w:t xml:space="preserve">is defined as a household size of 1.</w:t>
       </w:r>
     </w:p>
     <w:p>
       <w:pPr>
         <w:numPr>
           <w:ilvl w:val="0"/>
-          <w:numId w:val="1009"/>
+          <w:numId w:val="1011"/>
         </w:numPr>
       </w:pPr>
       <w:r>
         <w:t xml:space="preserve">“</w:t>
       </w:r>
       <w:r>
-        <w:t xml:space="preserve">consensual union</w:t>
+        <w:t xml:space="preserve">Lives with Child</w:t>
       </w:r>
       <w:r>
         <w:t xml:space="preserve">”</w:t>
+      </w:r>
+      <w:r>
+        <w:t xml:space="preserve"> </w:t>
+      </w:r>
+      <w:r>
+        <w:t xml:space="preserve">refers to respondents who report one of their</w:t>
+      </w:r>
+      <w:r>
+        <w:t xml:space="preserve"> </w:t>
+      </w:r>
+      <w:r>
+        <w:t xml:space="preserve">household members as one of their children.</w:t>
       </w:r>
     </w:p>
     <w:p>
@@ -3882,67 +4080,207 @@
           <w:b/>
           <w:bCs/>
         </w:rPr>
-        <w:t xml:space="preserve">Citizen:</w:t>
-      </w:r>
-      <w:r>
-        <w:t xml:space="preserve"> </w:t>
-      </w:r>
-      <w:r>
-        <w:t xml:space="preserve">U.S. citizen by naturalization.</w:t>
+        <w:t xml:space="preserve">Married:</w:t>
+      </w:r>
+      <w:r>
+        <w:t xml:space="preserve"> </w:t>
+      </w:r>
+      <w:r>
+        <w:t xml:space="preserve">The US Census status classification identifies four major</w:t>
+      </w:r>
+      <w:r>
+        <w:t xml:space="preserve"> </w:t>
+      </w:r>
+      <w:r>
+        <w:t xml:space="preserve">categories: never married, married, widowed, and divorced. These terms</w:t>
+      </w:r>
+      <w:r>
+        <w:t xml:space="preserve"> </w:t>
+      </w:r>
+      <w:r>
+        <w:t xml:space="preserve">refer to the marital status at the time of the enumeration. The</w:t>
+      </w:r>
+      <w:r>
+        <w:t xml:space="preserve"> </w:t>
+      </w:r>
+      <w:r>
+        <w:t xml:space="preserve">“</w:t>
+      </w:r>
+      <w:r>
+        <w:t xml:space="preserve">married</w:t>
+      </w:r>
+      <w:r>
+        <w:t xml:space="preserve">”</w:t>
+      </w:r>
+      <w:r>
+        <w:t xml:space="preserve"> </w:t>
+      </w:r>
+      <w:r>
+        <w:t xml:space="preserve">category is defined as those who responded</w:t>
+      </w:r>
+      <w:r>
+        <w:t xml:space="preserve"> </w:t>
+      </w:r>
+      <w:r>
+        <w:t xml:space="preserve">“</w:t>
+      </w:r>
+      <w:r>
+        <w:t xml:space="preserve">married, spouse</w:t>
+      </w:r>
+      <w:r>
+        <w:t xml:space="preserve"> </w:t>
+      </w:r>
+      <w:r>
+        <w:t xml:space="preserve">present,</w:t>
+      </w:r>
+      <w:r>
+        <w:t xml:space="preserve">”</w:t>
+      </w:r>
+      <w:r>
+        <w:t xml:space="preserve"> </w:t>
+      </w:r>
+      <w:r>
+        <w:t xml:space="preserve">implying that the spouse lives in the household.</w:t>
       </w:r>
     </w:p>
     <w:p>
       <w:pPr>
         <w:pStyle w:val="BodyText"/>
+      </w:pPr>
+      <w:r>
+        <w:t xml:space="preserve">In the International samples, we include those who responded in the</w:t>
+      </w:r>
+      <w:r>
+        <w:t xml:space="preserve"> </w:t>
+      </w:r>
+      <w:r>
+        <w:t xml:space="preserve">following ways as</w:t>
+      </w:r>
+      <w:r>
+        <w:t xml:space="preserve"> </w:t>
+      </w:r>
+      <w:r>
+        <w:t xml:space="preserve">“</w:t>
+      </w:r>
+      <w:r>
+        <w:t xml:space="preserve">married.</w:t>
+      </w:r>
+      <w:r>
+        <w:t xml:space="preserve">”</w:t>
+      </w:r>
+    </w:p>
+    <w:p>
+      <w:pPr>
+        <w:numPr>
+          <w:ilvl w:val="0"/>
+          <w:numId w:val="1012"/>
+        </w:numPr>
+      </w:pPr>
+      <w:r>
+        <w:t xml:space="preserve">“</w:t>
+      </w:r>
+      <w:r>
+        <w:t xml:space="preserve">married, formally</w:t>
+      </w:r>
+      <w:r>
+        <w:t xml:space="preserve">”</w:t>
+      </w:r>
+    </w:p>
+    <w:p>
+      <w:pPr>
+        <w:numPr>
+          <w:ilvl w:val="0"/>
+          <w:numId w:val="1012"/>
+        </w:numPr>
+      </w:pPr>
+      <w:r>
+        <w:t xml:space="preserve">“</w:t>
+      </w:r>
+      <w:r>
+        <w:t xml:space="preserve">married, civil</w:t>
+      </w:r>
+      <w:r>
+        <w:t xml:space="preserve">”</w:t>
+      </w:r>
+    </w:p>
+    <w:p>
+      <w:pPr>
+        <w:numPr>
+          <w:ilvl w:val="0"/>
+          <w:numId w:val="1012"/>
+        </w:numPr>
+      </w:pPr>
+      <w:r>
+        <w:t xml:space="preserve">“married or consensual union</w:t>
+      </w:r>
+    </w:p>
+    <w:p>
+      <w:pPr>
+        <w:numPr>
+          <w:ilvl w:val="0"/>
+          <w:numId w:val="1012"/>
+        </w:numPr>
+      </w:pPr>
+      <w:r>
+        <w:t xml:space="preserve">“</w:t>
+      </w:r>
+      <w:r>
+        <w:t xml:space="preserve">married, religious</w:t>
+      </w:r>
+      <w:r>
+        <w:t xml:space="preserve">”</w:t>
+      </w:r>
+    </w:p>
+    <w:p>
+      <w:pPr>
+        <w:numPr>
+          <w:ilvl w:val="0"/>
+          <w:numId w:val="1012"/>
+        </w:numPr>
+      </w:pPr>
+      <w:r>
+        <w:t xml:space="preserve">“</w:t>
+      </w:r>
+      <w:r>
+        <w:t xml:space="preserve">married, civil and religious</w:t>
+      </w:r>
+      <w:r>
+        <w:t xml:space="preserve">”</w:t>
+      </w:r>
+    </w:p>
+    <w:p>
+      <w:pPr>
+        <w:numPr>
+          <w:ilvl w:val="0"/>
+          <w:numId w:val="1012"/>
+        </w:numPr>
+      </w:pPr>
+      <w:r>
+        <w:t xml:space="preserve">“</w:t>
+      </w:r>
+      <w:r>
+        <w:t xml:space="preserve">consensual union</w:t>
+      </w:r>
+      <w:r>
+        <w:t xml:space="preserve">”</w:t>
+      </w:r>
+    </w:p>
+    <w:p>
+      <w:pPr>
+        <w:pStyle w:val="FirstParagraph"/>
       </w:pPr>
       <w:r>
         <w:rPr>
           <w:b/>
           <w:bCs/>
         </w:rPr>
-        <w:t xml:space="preserve">Hispanic:</w:t>
-      </w:r>
-      <w:r>
-        <w:t xml:space="preserve"> </w:t>
-      </w:r>
-      <w:r>
-        <w:t xml:space="preserve">People of Hispanic origin, according to the ACS, were</w:t>
-      </w:r>
-      <w:r>
-        <w:t xml:space="preserve"> </w:t>
-      </w:r>
-      <w:r>
-        <w:t xml:space="preserve">those who indicated that their origin was Mexican, Puerto Rican, Cuban,</w:t>
-      </w:r>
-      <w:r>
-        <w:t xml:space="preserve"> </w:t>
-      </w:r>
-      <w:r>
-        <w:t xml:space="preserve">Central or South American, or some other Hispanic origin. For this</w:t>
-      </w:r>
-      <w:r>
-        <w:t xml:space="preserve"> </w:t>
-      </w:r>
-      <w:r>
-        <w:t xml:space="preserve">paper, we excluded anyone not born in Latin America from the</w:t>
-      </w:r>
-      <w:r>
-        <w:t xml:space="preserve"> </w:t>
-      </w:r>
-      <w:r>
-        <w:t xml:space="preserve">“</w:t>
-      </w:r>
-      <w:r>
-        <w:t xml:space="preserve">Hispanic</w:t>
-      </w:r>
-      <w:r>
-        <w:t xml:space="preserve">”</w:t>
-      </w:r>
-      <w:r>
-        <w:t xml:space="preserve"> </w:t>
-      </w:r>
-      <w:r>
-        <w:t xml:space="preserve">category.</w:t>
+        <w:t xml:space="preserve">Citizen:</w:t>
+      </w:r>
+      <w:r>
+        <w:t xml:space="preserve"> </w:t>
+      </w:r>
+      <w:r>
+        <w:t xml:space="preserve">U.S. citizen by naturalization.</w:t>
       </w:r>
     </w:p>
     <w:p>
@@ -3954,6 +4292,60 @@
           <w:b/>
           <w:bCs/>
         </w:rPr>
+        <w:t xml:space="preserve">Hispanic:</w:t>
+      </w:r>
+      <w:r>
+        <w:t xml:space="preserve"> </w:t>
+      </w:r>
+      <w:r>
+        <w:t xml:space="preserve">People of Hispanic origin, according to the ACS, were</w:t>
+      </w:r>
+      <w:r>
+        <w:t xml:space="preserve"> </w:t>
+      </w:r>
+      <w:r>
+        <w:t xml:space="preserve">those who indicated that their origin was Mexican, Puerto Rican, Cuban,</w:t>
+      </w:r>
+      <w:r>
+        <w:t xml:space="preserve"> </w:t>
+      </w:r>
+      <w:r>
+        <w:t xml:space="preserve">Central or South American, or some other Hispanic origin. For this</w:t>
+      </w:r>
+      <w:r>
+        <w:t xml:space="preserve"> </w:t>
+      </w:r>
+      <w:r>
+        <w:t xml:space="preserve">paper, we excluded anyone not born in Latin America from the</w:t>
+      </w:r>
+      <w:r>
+        <w:t xml:space="preserve"> </w:t>
+      </w:r>
+      <w:r>
+        <w:t xml:space="preserve">“</w:t>
+      </w:r>
+      <w:r>
+        <w:t xml:space="preserve">Hispanic</w:t>
+      </w:r>
+      <w:r>
+        <w:t xml:space="preserve">”</w:t>
+      </w:r>
+      <w:r>
+        <w:t xml:space="preserve"> </w:t>
+      </w:r>
+      <w:r>
+        <w:t xml:space="preserve">category.</w:t>
+      </w:r>
+    </w:p>
+    <w:p>
+      <w:pPr>
+        <w:pStyle w:val="BodyText"/>
+      </w:pPr>
+      <w:r>
+        <w:rPr>
+          <w:b/>
+          <w:bCs/>
+        </w:rPr>
         <w:t xml:space="preserve">Latin America and Caribbean Countries:</w:t>
       </w:r>
       <w:r>
@@ -4029,6 +4421,32 @@
       </w:r>
       <w:r>
         <w:t xml:space="preserve">States.</w:t>
+      </w:r>
+    </w:p>
+    <w:p>
+      <w:pPr>
+        <w:pStyle w:val="BodyText"/>
+      </w:pPr>
+      <w:r>
+        <w:t xml:space="preserve">% quarto render</w:t>
+      </w:r>
+      <w:r>
+        <w:t xml:space="preserve"> </w:t>
+      </w:r>
+      <w:r>
+        <w:t xml:space="preserve">“</w:t>
+      </w:r>
+      <w:r>
+        <w:t xml:space="preserve">/Users/chrissoria/Documents/Research/us_international_ses/paper/carib_hisp_immigrant_comp.qmd</w:t>
+      </w:r>
+      <w:r>
+        <w:t xml:space="preserve">”</w:t>
+      </w:r>
+      <w:r>
+        <w:t xml:space="preserve"> </w:t>
+      </w:r>
+      <w:r>
+        <w:t xml:space="preserve">–to docx</w:t>
       </w:r>
     </w:p>
     <w:bookmarkEnd w:id="32"/>
@@ -7421,6 +7839,109 @@
       </w:pPr>
     </w:lvl>
   </w:abstractNum>
+  <w:abstractNum w:abstractNumId="991">
+    <w:nsid w:val="0000A991"/>
+    <w:multiLevelType w:val="multilevel"/>
+    <w:lvl w:ilvl="0">
+      <w:numFmt w:val="bullet"/>
+      <w:lvlText w:val=""/>
+      <w:lvlJc w:val="left"/>
+      <w:pPr>
+        <w:ind w:left="720" w:hanging="360"/>
+      </w:pPr>
+      <w:rPr>
+        <w:rFonts w:ascii="Symbol" w:hAnsi="Symbol" w:cs="Symbol" w:hint="default"/>
+      </w:rPr>
+    </w:lvl>
+    <w:lvl w:ilvl="1">
+      <w:numFmt w:val="bullet"/>
+      <w:lvlText w:val="o"/>
+      <w:lvlJc w:val="left"/>
+      <w:pPr>
+        <w:ind w:left="1440" w:hanging="360"/>
+      </w:pPr>
+      <w:rPr>
+        <w:rFonts w:ascii="Courier New" w:hAnsi="Courier New" w:cs="Courier New" w:hint="default"/>
+      </w:rPr>
+    </w:lvl>
+    <w:lvl w:ilvl="2">
+      <w:numFmt w:val="bullet"/>
+      <w:lvlText w:val=""/>
+      <w:lvlJc w:val="left"/>
+      <w:pPr>
+        <w:ind w:left="2160" w:hanging="360"/>
+      </w:pPr>
+      <w:rPr>
+        <w:rFonts w:ascii="Wingdings" w:hAnsi="Wingdings" w:cs="Wingdings" w:hint="default"/>
+      </w:rPr>
+    </w:lvl>
+    <w:lvl w:ilvl="3">
+      <w:numFmt w:val="bullet"/>
+      <w:lvlText w:val=""/>
+      <w:lvlJc w:val="left"/>
+      <w:pPr>
+        <w:ind w:left="2880" w:hanging="360"/>
+      </w:pPr>
+      <w:rPr>
+        <w:rFonts w:ascii="Symbol" w:hAnsi="Symbol" w:cs="Symbol" w:hint="default"/>
+      </w:rPr>
+    </w:lvl>
+    <w:lvl w:ilvl="4">
+      <w:numFmt w:val="bullet"/>
+      <w:lvlText w:val="o"/>
+      <w:lvlJc w:val="left"/>
+      <w:pPr>
+        <w:ind w:left="3600" w:hanging="360"/>
+      </w:pPr>
+      <w:rPr>
+        <w:rFonts w:ascii="Courier New" w:hAnsi="Courier New" w:cs="Courier New" w:hint="default"/>
+      </w:rPr>
+    </w:lvl>
+    <w:lvl w:ilvl="5">
+      <w:numFmt w:val="bullet"/>
+      <w:lvlText w:val=""/>
+      <w:lvlJc w:val="left"/>
+      <w:pPr>
+        <w:ind w:left="4320" w:hanging="360"/>
+      </w:pPr>
+      <w:rPr>
+        <w:rFonts w:ascii="Wingdings" w:hAnsi="Wingdings" w:cs="Wingdings" w:hint="default"/>
+      </w:rPr>
+    </w:lvl>
+    <w:lvl w:ilvl="6">
+      <w:numFmt w:val="bullet"/>
+      <w:lvlText w:val=""/>
+      <w:lvlJc w:val="left"/>
+      <w:pPr>
+        <w:ind w:left="5040" w:hanging="360"/>
+      </w:pPr>
+      <w:rPr>
+        <w:rFonts w:ascii="Symbol" w:hAnsi="Symbol" w:cs="Symbol" w:hint="default"/>
+      </w:rPr>
+    </w:lvl>
+    <w:lvl w:ilvl="7">
+      <w:numFmt w:val="bullet"/>
+      <w:lvlText w:val="o"/>
+      <w:lvlJc w:val="left"/>
+      <w:pPr>
+        <w:ind w:left="5760" w:hanging="360"/>
+      </w:pPr>
+      <w:rPr>
+        <w:rFonts w:ascii="Courier New" w:hAnsi="Courier New" w:cs="Courier New" w:hint="default"/>
+      </w:rPr>
+    </w:lvl>
+    <w:lvl w:ilvl="8">
+      <w:numFmt w:val="bullet"/>
+      <w:lvlText w:val=""/>
+      <w:lvlJc w:val="left"/>
+      <w:pPr>
+        <w:ind w:left="6480" w:hanging="360"/>
+      </w:pPr>
+      <w:rPr>
+        <w:rFonts w:ascii="Wingdings" w:hAnsi="Wingdings" w:cs="Wingdings" w:hint="default"/>
+      </w:rPr>
+    </w:lvl>
+  </w:abstractNum>
   <w:abstractNum w:abstractNumId="99411">
     <w:nsid w:val="00A99411"/>
     <w:multiLevelType w:val="multilevel"/>
@@ -7506,113 +8027,19 @@
       </w:pPr>
     </w:lvl>
   </w:abstractNum>
-  <w:abstractNum w:abstractNumId="991">
-    <w:nsid w:val="0000A991"/>
-    <w:multiLevelType w:val="multilevel"/>
-    <w:lvl w:ilvl="0">
-      <w:numFmt w:val="bullet"/>
-      <w:lvlText w:val=""/>
-      <w:lvlJc w:val="left"/>
-      <w:pPr>
-        <w:ind w:left="720" w:hanging="360"/>
-      </w:pPr>
-      <w:rPr>
-        <w:rFonts w:ascii="Symbol" w:hAnsi="Symbol" w:cs="Symbol" w:hint="default"/>
-      </w:rPr>
-    </w:lvl>
-    <w:lvl w:ilvl="1">
-      <w:numFmt w:val="bullet"/>
-      <w:lvlText w:val="o"/>
-      <w:lvlJc w:val="left"/>
-      <w:pPr>
-        <w:ind w:left="1440" w:hanging="360"/>
-      </w:pPr>
-      <w:rPr>
-        <w:rFonts w:ascii="Courier New" w:hAnsi="Courier New" w:cs="Courier New" w:hint="default"/>
-      </w:rPr>
-    </w:lvl>
-    <w:lvl w:ilvl="2">
-      <w:numFmt w:val="bullet"/>
-      <w:lvlText w:val=""/>
-      <w:lvlJc w:val="left"/>
-      <w:pPr>
-        <w:ind w:left="2160" w:hanging="360"/>
-      </w:pPr>
-      <w:rPr>
-        <w:rFonts w:ascii="Wingdings" w:hAnsi="Wingdings" w:cs="Wingdings" w:hint="default"/>
-      </w:rPr>
-    </w:lvl>
-    <w:lvl w:ilvl="3">
-      <w:numFmt w:val="bullet"/>
-      <w:lvlText w:val=""/>
-      <w:lvlJc w:val="left"/>
-      <w:pPr>
-        <w:ind w:left="2880" w:hanging="360"/>
-      </w:pPr>
-      <w:rPr>
-        <w:rFonts w:ascii="Symbol" w:hAnsi="Symbol" w:cs="Symbol" w:hint="default"/>
-      </w:rPr>
-    </w:lvl>
-    <w:lvl w:ilvl="4">
-      <w:numFmt w:val="bullet"/>
-      <w:lvlText w:val="o"/>
-      <w:lvlJc w:val="left"/>
-      <w:pPr>
-        <w:ind w:left="3600" w:hanging="360"/>
-      </w:pPr>
-      <w:rPr>
-        <w:rFonts w:ascii="Courier New" w:hAnsi="Courier New" w:cs="Courier New" w:hint="default"/>
-      </w:rPr>
-    </w:lvl>
-    <w:lvl w:ilvl="5">
-      <w:numFmt w:val="bullet"/>
-      <w:lvlText w:val=""/>
-      <w:lvlJc w:val="left"/>
-      <w:pPr>
-        <w:ind w:left="4320" w:hanging="360"/>
-      </w:pPr>
-      <w:rPr>
-        <w:rFonts w:ascii="Wingdings" w:hAnsi="Wingdings" w:cs="Wingdings" w:hint="default"/>
-      </w:rPr>
-    </w:lvl>
-    <w:lvl w:ilvl="6">
-      <w:numFmt w:val="bullet"/>
-      <w:lvlText w:val=""/>
-      <w:lvlJc w:val="left"/>
-      <w:pPr>
-        <w:ind w:left="5040" w:hanging="360"/>
-      </w:pPr>
-      <w:rPr>
-        <w:rFonts w:ascii="Symbol" w:hAnsi="Symbol" w:cs="Symbol" w:hint="default"/>
-      </w:rPr>
-    </w:lvl>
-    <w:lvl w:ilvl="7">
-      <w:numFmt w:val="bullet"/>
-      <w:lvlText w:val="o"/>
-      <w:lvlJc w:val="left"/>
-      <w:pPr>
-        <w:ind w:left="5760" w:hanging="360"/>
-      </w:pPr>
-      <w:rPr>
-        <w:rFonts w:ascii="Courier New" w:hAnsi="Courier New" w:cs="Courier New" w:hint="default"/>
-      </w:rPr>
-    </w:lvl>
-    <w:lvl w:ilvl="8">
-      <w:numFmt w:val="bullet"/>
-      <w:lvlText w:val=""/>
-      <w:lvlJc w:val="left"/>
-      <w:pPr>
-        <w:ind w:left="6480" w:hanging="360"/>
-      </w:pPr>
-      <w:rPr>
-        <w:rFonts w:ascii="Wingdings" w:hAnsi="Wingdings" w:cs="Wingdings" w:hint="default"/>
-      </w:rPr>
-    </w:lvl>
-  </w:abstractNum>
   <w:num w:numId="1000">
     <w:abstractNumId w:val="990"/>
   </w:num>
   <w:num w:numId="1001">
+    <w:abstractNumId w:val="991"/>
+  </w:num>
+  <w:num w:numId="1002">
+    <w:abstractNumId w:val="991"/>
+  </w:num>
+  <w:num w:numId="1003">
+    <w:abstractNumId w:val="991"/>
+  </w:num>
+  <w:num w:numId="1004">
     <w:abstractNumId w:val="99411"/>
     <w:lvlOverride w:ilvl="0">
       <w:startOverride w:val="1"/>
@@ -7642,15 +8069,6 @@
       <w:startOverride w:val="1"/>
     </w:lvlOverride>
   </w:num>
-  <w:num w:numId="1002">
-    <w:abstractNumId w:val="991"/>
-  </w:num>
-  <w:num w:numId="1003">
-    <w:abstractNumId w:val="991"/>
-  </w:num>
-  <w:num w:numId="1004">
-    <w:abstractNumId w:val="991"/>
-  </w:num>
   <w:num w:numId="1005">
     <w:abstractNumId w:val="991"/>
   </w:num>
@@ -7664,6 +8082,15 @@
     <w:abstractNumId w:val="991"/>
   </w:num>
   <w:num w:numId="1009">
+    <w:abstractNumId w:val="991"/>
+  </w:num>
+  <w:num w:numId="1010">
+    <w:abstractNumId w:val="991"/>
+  </w:num>
+  <w:num w:numId="1011">
+    <w:abstractNumId w:val="991"/>
+  </w:num>
+  <w:num w:numId="1012">
     <w:abstractNumId w:val="991"/>
   </w:num>
 </w:numbering>

</xml_diff>